<commit_message>
modify paths.js; description; and solve paths-used-object.js
</commit_message>
<xml_diff>
--- a/Front-end/JS Fundamentals Contests/2/2. Paths/description/2. Paths_Description (docx).docx
+++ b/Front-end/JS Fundamentals Contests/2/2. Paths/description/2. Paths_Description (docx).docx
@@ -1,10 +1,10 @@
 
 <file path=word/document.xml><?xml version="1.0" encoding="utf-8"?>
-<w:document xmlns:wpc="http://schemas.microsoft.com/office/word/2010/wordprocessingCanvas" xmlns:mc="http://schemas.openxmlformats.org/markup-compatibility/2006" xmlns:o="urn:schemas-microsoft-com:office:office" xmlns:r="http://schemas.openxmlformats.org/officeDocument/2006/relationships" xmlns:m="http://schemas.openxmlformats.org/officeDocument/2006/math" xmlns:v="urn:schemas-microsoft-com:vml" xmlns:wp14="http://schemas.microsoft.com/office/word/2010/wordprocessingDrawing" xmlns:wp="http://schemas.openxmlformats.org/drawingml/2006/wordprocessingDrawing" xmlns:w10="urn:schemas-microsoft-com:office:word" xmlns:w="http://schemas.openxmlformats.org/wordprocessingml/2006/main" xmlns:w14="http://schemas.microsoft.com/office/word/2010/wordml" xmlns:w15="http://schemas.microsoft.com/office/word/2012/wordml" xmlns:wpg="http://schemas.microsoft.com/office/word/2010/wordprocessingGroup" xmlns:wpi="http://schemas.microsoft.com/office/word/2010/wordprocessingInk" xmlns:wne="http://schemas.microsoft.com/office/word/2006/wordml" xmlns:wps="http://schemas.microsoft.com/office/word/2010/wordprocessingShape" mc:Ignorable="w14 w15 wp14">
+<w:document xmlns:ve="http://schemas.openxmlformats.org/markup-compatibility/2006" xmlns:o="urn:schemas-microsoft-com:office:office" xmlns:r="http://schemas.openxmlformats.org/officeDocument/2006/relationships" xmlns:m="http://schemas.openxmlformats.org/officeDocument/2006/math" xmlns:v="urn:schemas-microsoft-com:vml" xmlns:wp="http://schemas.openxmlformats.org/drawingml/2006/wordprocessingDrawing" xmlns:w10="urn:schemas-microsoft-com:office:word" xmlns:w="http://schemas.openxmlformats.org/wordprocessingml/2006/main" xmlns:wne="http://schemas.microsoft.com/office/word/2006/wordml">
   <w:body>
     <w:p>
       <w:pPr>
-        <w:pStyle w:val="Heading2"/>
+        <w:pStyle w:val="2"/>
         <w:jc w:val="center"/>
       </w:pPr>
       <w:r>
@@ -25,7 +25,7 @@
     </w:p>
     <w:p>
       <w:pPr>
-        <w:pStyle w:val="Heading3"/>
+        <w:pStyle w:val="3"/>
         <w:rPr>
           <w:b w:val="0"/>
         </w:rPr>
@@ -72,50 +72,92 @@
     </w:p>
     <w:p>
       <w:pPr>
-        <w:pStyle w:val="ListParagraph"/>
+        <w:pStyle w:val="ad"/>
         <w:numPr>
           <w:ilvl w:val="0"/>
           <w:numId w:val="25"/>
         </w:numPr>
       </w:pPr>
       <w:r>
-        <w:t>"dr" stands for "down-right" direction</w:t>
+        <w:t>"</w:t>
+      </w:r>
+      <w:proofErr w:type="spellStart"/>
+      <w:r>
+        <w:rPr>
+          <w:color w:val="FF0000"/>
+        </w:rPr>
+        <w:t>dr</w:t>
+      </w:r>
+      <w:proofErr w:type="spellEnd"/>
+      <w:r>
+        <w:t>" stands for "down-right" direction</w:t>
       </w:r>
     </w:p>
     <w:p>
       <w:pPr>
-        <w:pStyle w:val="ListParagraph"/>
+        <w:pStyle w:val="ad"/>
         <w:numPr>
           <w:ilvl w:val="0"/>
           <w:numId w:val="25"/>
         </w:numPr>
       </w:pPr>
       <w:r>
-        <w:t>"ur" stands for "up-right" direction</w:t>
+        <w:t>"</w:t>
+      </w:r>
+      <w:proofErr w:type="spellStart"/>
+      <w:r>
+        <w:rPr>
+          <w:color w:val="FF0000"/>
+        </w:rPr>
+        <w:t>ur</w:t>
+      </w:r>
+      <w:proofErr w:type="spellEnd"/>
+      <w:r>
+        <w:t>" stands for "up-right" direction</w:t>
       </w:r>
     </w:p>
     <w:p>
       <w:pPr>
-        <w:pStyle w:val="ListParagraph"/>
+        <w:pStyle w:val="ad"/>
         <w:numPr>
           <w:ilvl w:val="0"/>
           <w:numId w:val="25"/>
         </w:numPr>
       </w:pPr>
       <w:r>
-        <w:t>"ul" stands for "up-left" direction</w:t>
+        <w:t>"</w:t>
+      </w:r>
+      <w:proofErr w:type="spellStart"/>
+      <w:r>
+        <w:rPr>
+          <w:color w:val="FF0000"/>
+        </w:rPr>
+        <w:t>ul</w:t>
+      </w:r>
+      <w:proofErr w:type="spellEnd"/>
+      <w:r>
+        <w:t>" stands for "up-left" direction</w:t>
       </w:r>
     </w:p>
     <w:p>
       <w:pPr>
-        <w:pStyle w:val="ListParagraph"/>
+        <w:pStyle w:val="ad"/>
         <w:numPr>
           <w:ilvl w:val="0"/>
           <w:numId w:val="25"/>
         </w:numPr>
       </w:pPr>
       <w:r>
-        <w:t>"dl" stands for "down-left" direction</w:t>
+        <w:t>"</w:t>
+      </w:r>
+      <w:r>
+        <w:rPr>
+          <w:color w:val="FF0000"/>
+        </w:rPr>
+        <w:t>dl</w:t>
+      </w:r>
+      <w:r>
+        <w:t>" stands for "down-left" direction</w:t>
       </w:r>
     </w:p>
     <w:p>
@@ -126,6 +168,9 @@
         <w:t xml:space="preserve">. </w:t>
       </w:r>
       <w:r>
+        <w:rPr>
+          <w:color w:val="FF0000"/>
+        </w:rPr>
         <w:t>The numbers in each row are consecutive</w:t>
       </w:r>
       <w:r>
@@ -140,18 +185,26 @@
       <w:r>
         <w:rPr>
           <w:b/>
+          <w:color w:val="FF0000"/>
         </w:rPr>
         <w:t>2</w:t>
       </w:r>
       <w:r>
         <w:rPr>
           <w:b/>
+          <w:color w:val="FF0000"/>
           <w:vertAlign w:val="superscript"/>
         </w:rPr>
         <w:t>row</w:t>
       </w:r>
       <w:r>
-        <w:t xml:space="preserve"> where </w:t>
+        <w:rPr>
+          <w:color w:val="FF0000"/>
+        </w:rPr>
+        <w:t xml:space="preserve"> </w:t>
+      </w:r>
+      <w:r>
+        <w:t xml:space="preserve">where </w:t>
       </w:r>
       <w:r>
         <w:rPr>
@@ -176,64 +229,103 @@
         </w:rPr>
       </w:pPr>
       <w:r>
-        <w:t xml:space="preserve">Your task is to find the sum that can be found, using the given directions and summing the numbers in each cell you step into. If </w:t>
+        <w:t xml:space="preserve">Your task is to find the sum that can be found, using the given directions and summing the numbers in each cell you step into. </w:t>
+      </w:r>
+      <w:proofErr w:type="gramStart"/>
+      <w:r>
+        <w:t xml:space="preserve">If </w:t>
       </w:r>
       <w:r>
         <w:t>with</w:t>
       </w:r>
       <w:r>
-        <w:t xml:space="preserve"> the current direction, you step out of the matrix – print "</w:t>
-      </w:r>
+        <w:t xml:space="preserve"> the current direction, you </w:t>
+      </w:r>
+      <w:r>
+        <w:rPr>
+          <w:color w:val="FF0000"/>
+        </w:rPr>
+        <w:t>step out</w:t>
+      </w:r>
+      <w:r>
+        <w:t xml:space="preserve"> of the matrix – print "</w:t>
+      </w:r>
+      <w:proofErr w:type="spellStart"/>
       <w:r>
         <w:rPr>
           <w:b/>
+          <w:color w:val="FF0000"/>
         </w:rPr>
         <w:t>successed</w:t>
       </w:r>
+      <w:proofErr w:type="spellEnd"/>
       <w:r>
         <w:rPr>
           <w:b/>
+          <w:color w:val="FF0000"/>
         </w:rPr>
         <w:t xml:space="preserve"> with</w:t>
       </w:r>
       <w:r>
         <w:rPr>
           <w:b/>
+          <w:color w:val="FF0000"/>
         </w:rPr>
         <w:t xml:space="preserve"> SUM</w:t>
       </w:r>
       <w:r>
-        <w:t xml:space="preserve">", where sum is the calculated sum. If you step on a cell, that you have </w:t>
+        <w:t>", where sum is the calculated sum.</w:t>
+      </w:r>
+      <w:proofErr w:type="gramEnd"/>
+      <w:r>
+        <w:t xml:space="preserve"> </w:t>
+      </w:r>
+      <w:proofErr w:type="gramStart"/>
+      <w:r>
+        <w:t xml:space="preserve">If you step on a cell, that you have </w:t>
       </w:r>
       <w:r>
         <w:rPr>
           <w:b/>
+          <w:color w:val="FF0000"/>
         </w:rPr>
         <w:t>previously stepped in</w:t>
       </w:r>
       <w:r>
+        <w:rPr>
+          <w:color w:val="FF0000"/>
+        </w:rPr>
         <w:t xml:space="preserve"> – print "</w:t>
       </w:r>
       <w:r>
         <w:rPr>
           <w:b/>
+          <w:color w:val="FF0000"/>
         </w:rPr>
         <w:t>failed</w:t>
       </w:r>
       <w:r>
         <w:rPr>
           <w:b/>
+          <w:color w:val="FF0000"/>
         </w:rPr>
         <w:t xml:space="preserve"> at</w:t>
       </w:r>
       <w:r>
         <w:rPr>
           <w:b/>
+          <w:color w:val="FF0000"/>
         </w:rPr>
         <w:t xml:space="preserve"> POSITION</w:t>
       </w:r>
       <w:r>
-        <w:t>", where POSITION is the position of the previously visited cell</w:t>
+        <w:t xml:space="preserve">", where POSITION is the </w:t>
+      </w:r>
+      <w:r>
+        <w:rPr>
+          <w:color w:val="FF0000"/>
+        </w:rPr>
+        <w:t>position of the previously visited cell</w:t>
       </w:r>
       <w:r>
         <w:rPr>
@@ -241,10 +333,29 @@
         </w:rPr>
         <w:t>.</w:t>
       </w:r>
+      <w:proofErr w:type="gramEnd"/>
     </w:p>
     <w:p>
       <w:r>
-        <w:t>You start always at position (0, 0) –</w:t>
+        <w:t xml:space="preserve">You </w:t>
+      </w:r>
+      <w:r>
+        <w:rPr>
+          <w:color w:val="FF0000"/>
+        </w:rPr>
+        <w:t>start</w:t>
+      </w:r>
+      <w:r>
+        <w:t xml:space="preserve"> always at position </w:t>
+      </w:r>
+      <w:r>
+        <w:rPr>
+          <w:color w:val="FF0000"/>
+        </w:rPr>
+        <w:t>(0, 0)</w:t>
+      </w:r>
+      <w:r>
+        <w:t xml:space="preserve"> –</w:t>
       </w:r>
       <w:r>
         <w:t xml:space="preserve"> row = 0, column = 0.</w:t>
@@ -257,7 +368,7 @@
     </w:p>
     <w:p>
       <w:pPr>
-        <w:pStyle w:val="Heading3"/>
+        <w:pStyle w:val="3"/>
         <w:jc w:val="left"/>
       </w:pPr>
       <w:r>
@@ -281,9 +392,10 @@
       <w:r>
         <w:rPr>
           <w:noProof/>
+          <w:lang w:val="bg-BG" w:eastAsia="bg-BG"/>
         </w:rPr>
         <w:drawing>
-          <wp:anchor distT="0" distB="0" distL="114300" distR="114300" simplePos="0" relativeHeight="251630592" behindDoc="0" locked="0" layoutInCell="1" allowOverlap="1" wp14:anchorId="334792F7" wp14:editId="5BDDE88B">
+          <wp:anchor distT="0" distB="0" distL="114300" distR="114300" simplePos="0" relativeHeight="251630592" behindDoc="0" locked="0" layoutInCell="1" allowOverlap="1">
             <wp:simplePos x="0" y="0"/>
             <wp:positionH relativeFrom="margin">
               <wp:posOffset>3422015</wp:posOffset>
@@ -308,10 +420,10 @@
                     </pic:cNvPicPr>
                   </pic:nvPicPr>
                   <pic:blipFill rotWithShape="1">
-                    <a:blip r:embed="rId8">
+                    <a:blip r:embed="rId8" cstate="print">
                       <a:extLst>
                         <a:ext uri="{28A0092B-C50C-407E-A947-70E740481C1C}">
-                          <a14:useLocalDpi xmlns:a14="http://schemas.microsoft.com/office/drawing/2010/main" val="0"/>
+                          <a14:useLocalDpi xmlns:a14="http://schemas.microsoft.com/office/drawing/2010/main" xmlns:wps="http://schemas.microsoft.com/office/word/2010/wordprocessingShape" xmlns:wpi="http://schemas.microsoft.com/office/word/2010/wordprocessingInk" xmlns:wpg="http://schemas.microsoft.com/office/word/2010/wordprocessingGroup" xmlns:w15="http://schemas.microsoft.com/office/word/2012/wordml" xmlns:w14="http://schemas.microsoft.com/office/word/2010/wordml" xmlns:w="http://schemas.openxmlformats.org/wordprocessingml/2006/main" xmlns:w10="urn:schemas-microsoft-com:office:word" xmlns:wp14="http://schemas.microsoft.com/office/word/2010/wordprocessingDrawing" xmlns:v="urn:schemas-microsoft-com:vml" xmlns:o="urn:schemas-microsoft-com:office:office" xmlns:mc="http://schemas.openxmlformats.org/markup-compatibility/2006" xmlns:wpc="http://schemas.microsoft.com/office/word/2010/wordprocessingCanvas" xmlns="" val="0"/>
                         </a:ext>
                       </a:extLst>
                     </a:blip>
@@ -332,25 +444,23 @@
                     </a:ln>
                     <a:extLst>
                       <a:ext uri="{53640926-AAD7-44D8-BBD7-CCE9431645EC}">
-                        <a14:shadowObscured xmlns:a14="http://schemas.microsoft.com/office/drawing/2010/main"/>
+                        <a14:shadowObscured xmlns:a14="http://schemas.microsoft.com/office/drawing/2010/main" xmlns:wps="http://schemas.microsoft.com/office/word/2010/wordprocessingShape" xmlns:wpi="http://schemas.microsoft.com/office/word/2010/wordprocessingInk" xmlns:wpg="http://schemas.microsoft.com/office/word/2010/wordprocessingGroup" xmlns:w15="http://schemas.microsoft.com/office/word/2012/wordml" xmlns:w14="http://schemas.microsoft.com/office/word/2010/wordml" xmlns:w="http://schemas.openxmlformats.org/wordprocessingml/2006/main" xmlns:w10="urn:schemas-microsoft-com:office:word" xmlns:wp14="http://schemas.microsoft.com/office/word/2010/wordprocessingDrawing" xmlns:v="urn:schemas-microsoft-com:vml" xmlns:o="urn:schemas-microsoft-com:office:office" xmlns:mc="http://schemas.openxmlformats.org/markup-compatibility/2006" xmlns:wpc="http://schemas.microsoft.com/office/word/2010/wordprocessingCanvas" xmlns=""/>
                       </a:ext>
                     </a:extLst>
                   </pic:spPr>
                 </pic:pic>
               </a:graphicData>
             </a:graphic>
-            <wp14:sizeRelV relativeFrom="margin">
-              <wp14:pctHeight>0</wp14:pctHeight>
-            </wp14:sizeRelV>
           </wp:anchor>
         </w:drawing>
       </w:r>
       <w:r>
         <w:rPr>
           <w:noProof/>
+          <w:lang w:val="bg-BG" w:eastAsia="bg-BG"/>
         </w:rPr>
         <w:drawing>
-          <wp:anchor distT="0" distB="0" distL="114300" distR="114300" simplePos="0" relativeHeight="251723776" behindDoc="0" locked="0" layoutInCell="1" allowOverlap="1" wp14:anchorId="480D5676" wp14:editId="42BADA6A">
+          <wp:anchor distT="0" distB="0" distL="114300" distR="114300" simplePos="0" relativeHeight="251723776" behindDoc="0" locked="0" layoutInCell="1" allowOverlap="1">
             <wp:simplePos x="0" y="0"/>
             <wp:positionH relativeFrom="margin">
               <wp:posOffset>545465</wp:posOffset>
@@ -375,10 +485,10 @@
                     </pic:cNvPicPr>
                   </pic:nvPicPr>
                   <pic:blipFill rotWithShape="1">
-                    <a:blip r:embed="rId9">
+                    <a:blip r:embed="rId9" cstate="print">
                       <a:extLst>
                         <a:ext uri="{28A0092B-C50C-407E-A947-70E740481C1C}">
-                          <a14:useLocalDpi xmlns:a14="http://schemas.microsoft.com/office/drawing/2010/main" val="0"/>
+                          <a14:useLocalDpi xmlns:a14="http://schemas.microsoft.com/office/drawing/2010/main" xmlns:wps="http://schemas.microsoft.com/office/word/2010/wordprocessingShape" xmlns:wpi="http://schemas.microsoft.com/office/word/2010/wordprocessingInk" xmlns:wpg="http://schemas.microsoft.com/office/word/2010/wordprocessingGroup" xmlns:w15="http://schemas.microsoft.com/office/word/2012/wordml" xmlns:w14="http://schemas.microsoft.com/office/word/2010/wordml" xmlns:w="http://schemas.openxmlformats.org/wordprocessingml/2006/main" xmlns:w10="urn:schemas-microsoft-com:office:word" xmlns:wp14="http://schemas.microsoft.com/office/word/2010/wordprocessingDrawing" xmlns:v="urn:schemas-microsoft-com:vml" xmlns:o="urn:schemas-microsoft-com:office:office" xmlns:mc="http://schemas.openxmlformats.org/markup-compatibility/2006" xmlns:wpc="http://schemas.microsoft.com/office/word/2010/wordprocessingCanvas" xmlns="" val="0"/>
                         </a:ext>
                       </a:extLst>
                     </a:blip>
@@ -399,16 +509,13 @@
                     </a:ln>
                     <a:extLst>
                       <a:ext uri="{53640926-AAD7-44D8-BBD7-CCE9431645EC}">
-                        <a14:shadowObscured xmlns:a14="http://schemas.microsoft.com/office/drawing/2010/main"/>
+                        <a14:shadowObscured xmlns:a14="http://schemas.microsoft.com/office/drawing/2010/main" xmlns:wps="http://schemas.microsoft.com/office/word/2010/wordprocessingShape" xmlns:wpi="http://schemas.microsoft.com/office/word/2010/wordprocessingInk" xmlns:wpg="http://schemas.microsoft.com/office/word/2010/wordprocessingGroup" xmlns:w15="http://schemas.microsoft.com/office/word/2012/wordml" xmlns:w14="http://schemas.microsoft.com/office/word/2010/wordml" xmlns:w="http://schemas.openxmlformats.org/wordprocessingml/2006/main" xmlns:w10="urn:schemas-microsoft-com:office:word" xmlns:wp14="http://schemas.microsoft.com/office/word/2010/wordprocessingDrawing" xmlns:v="urn:schemas-microsoft-com:vml" xmlns:o="urn:schemas-microsoft-com:office:office" xmlns:mc="http://schemas.openxmlformats.org/markup-compatibility/2006" xmlns:wpc="http://schemas.microsoft.com/office/word/2010/wordprocessingCanvas" xmlns=""/>
                       </a:ext>
                     </a:extLst>
                   </pic:spPr>
                 </pic:pic>
               </a:graphicData>
             </a:graphic>
-            <wp14:sizeRelV relativeFrom="margin">
-              <wp14:pctHeight>0</wp14:pctHeight>
-            </wp14:sizeRelV>
           </wp:anchor>
         </w:drawing>
       </w:r>
@@ -443,8 +550,16 @@
         <w:rPr>
           <w:b/>
         </w:rPr>
-        <w:t>"successed</w:t>
-      </w:r>
+        <w:t>"</w:t>
+      </w:r>
+      <w:proofErr w:type="spellStart"/>
+      <w:r>
+        <w:rPr>
+          <w:b/>
+        </w:rPr>
+        <w:t>successed</w:t>
+      </w:r>
+      <w:proofErr w:type="spellEnd"/>
       <w:r>
         <w:rPr>
           <w:b/>
@@ -525,9 +640,10 @@
       <w:r>
         <w:rPr>
           <w:noProof/>
+          <w:lang w:val="bg-BG" w:eastAsia="bg-BG"/>
         </w:rPr>
         <w:drawing>
-          <wp:anchor distT="0" distB="0" distL="114300" distR="114300" simplePos="0" relativeHeight="251736064" behindDoc="0" locked="0" layoutInCell="1" allowOverlap="1" wp14:anchorId="7587B186" wp14:editId="71B268FF">
+          <wp:anchor distT="0" distB="0" distL="114300" distR="114300" simplePos="0" relativeHeight="251736064" behindDoc="0" locked="0" layoutInCell="1" allowOverlap="1">
             <wp:simplePos x="0" y="0"/>
             <wp:positionH relativeFrom="margin">
               <wp:posOffset>1942465</wp:posOffset>
@@ -552,10 +668,10 @@
                     </pic:cNvPicPr>
                   </pic:nvPicPr>
                   <pic:blipFill>
-                    <a:blip r:embed="rId10">
+                    <a:blip r:embed="rId10" cstate="print">
                       <a:extLst>
                         <a:ext uri="{28A0092B-C50C-407E-A947-70E740481C1C}">
-                          <a14:useLocalDpi xmlns:a14="http://schemas.microsoft.com/office/drawing/2010/main" val="0"/>
+                          <a14:useLocalDpi xmlns:a14="http://schemas.microsoft.com/office/drawing/2010/main" xmlns:wps="http://schemas.microsoft.com/office/word/2010/wordprocessingShape" xmlns:wpi="http://schemas.microsoft.com/office/word/2010/wordprocessingInk" xmlns:wpg="http://schemas.microsoft.com/office/word/2010/wordprocessingGroup" xmlns:w15="http://schemas.microsoft.com/office/word/2012/wordml" xmlns:w14="http://schemas.microsoft.com/office/word/2010/wordml" xmlns:w="http://schemas.openxmlformats.org/wordprocessingml/2006/main" xmlns:w10="urn:schemas-microsoft-com:office:word" xmlns:wp14="http://schemas.microsoft.com/office/word/2010/wordprocessingDrawing" xmlns:v="urn:schemas-microsoft-com:vml" xmlns:o="urn:schemas-microsoft-com:office:office" xmlns:mc="http://schemas.openxmlformats.org/markup-compatibility/2006" xmlns:wpc="http://schemas.microsoft.com/office/word/2010/wordprocessingCanvas" xmlns="" val="0"/>
                         </a:ext>
                       </a:extLst>
                     </a:blip>
@@ -588,13 +704,13 @@
     <w:p/>
     <w:p>
       <w:pPr>
-        <w:pStyle w:val="Heading3"/>
+        <w:pStyle w:val="3"/>
       </w:pPr>
     </w:p>
     <w:p/>
     <w:p>
       <w:pPr>
-        <w:pStyle w:val="Heading3"/>
+        <w:pStyle w:val="3"/>
       </w:pPr>
       <w:r>
         <w:lastRenderedPageBreak/>
@@ -621,12 +737,21 @@
         <w:t>the number</w:t>
       </w:r>
       <w:r>
-        <w:t>s R and C, separated by a space</w:t>
+        <w:t xml:space="preserve">s </w:t>
+      </w:r>
+      <w:r>
+        <w:rPr>
+          <w:color w:val="FF0000"/>
+        </w:rPr>
+        <w:t>R and C</w:t>
+      </w:r>
+      <w:r>
+        <w:t>, separated by a space</w:t>
       </w:r>
     </w:p>
     <w:p>
       <w:pPr>
-        <w:pStyle w:val="ListParagraph"/>
+        <w:pStyle w:val="ad"/>
         <w:numPr>
           <w:ilvl w:val="0"/>
           <w:numId w:val="26"/>
@@ -638,7 +763,7 @@
     </w:p>
     <w:p>
       <w:pPr>
-        <w:pStyle w:val="ListParagraph"/>
+        <w:pStyle w:val="ad"/>
         <w:numPr>
           <w:ilvl w:val="0"/>
           <w:numId w:val="26"/>
@@ -650,12 +775,33 @@
     </w:p>
     <w:p>
       <w:r>
-        <w:t>The next R values in the input arguments will be exactly C directions, separated by a space</w:t>
+        <w:rPr>
+          <w:color w:val="FF0000"/>
+        </w:rPr>
+        <w:t>The next R values</w:t>
+      </w:r>
+      <w:r>
+        <w:t xml:space="preserve"> in the input arguments will be exactly </w:t>
+      </w:r>
+      <w:r>
+        <w:rPr>
+          <w:color w:val="FF0000"/>
+        </w:rPr>
+        <w:t>C directions,</w:t>
+      </w:r>
+      <w:r>
+        <w:t xml:space="preserve"> </w:t>
+      </w:r>
+      <w:r>
+        <w:rPr>
+          <w:color w:val="FF0000"/>
+        </w:rPr>
+        <w:t>separated by a space</w:t>
       </w:r>
     </w:p>
     <w:p>
       <w:pPr>
-        <w:pStyle w:val="Heading3"/>
+        <w:pStyle w:val="3"/>
       </w:pPr>
       <w:r>
         <w:t>Output</w:t>
@@ -671,7 +817,7 @@
     </w:p>
     <w:p>
       <w:pPr>
-        <w:pStyle w:val="ListParagraph"/>
+        <w:pStyle w:val="ad"/>
         <w:numPr>
           <w:ilvl w:val="0"/>
           <w:numId w:val="27"/>
@@ -696,8 +842,16 @@
         <w:rPr>
           <w:b/>
         </w:rPr>
-        <w:t>"successed</w:t>
-      </w:r>
+        <w:t>"</w:t>
+      </w:r>
+      <w:proofErr w:type="spellStart"/>
+      <w:r>
+        <w:rPr>
+          <w:b/>
+        </w:rPr>
+        <w:t>successed</w:t>
+      </w:r>
+      <w:proofErr w:type="spellEnd"/>
       <w:r>
         <w:rPr>
           <w:b/>
@@ -716,7 +870,7 @@
     </w:p>
     <w:p>
       <w:pPr>
-        <w:pStyle w:val="ListParagraph"/>
+        <w:pStyle w:val="ad"/>
         <w:numPr>
           <w:ilvl w:val="0"/>
           <w:numId w:val="27"/>
@@ -764,7 +918,7 @@
     </w:p>
     <w:p>
       <w:pPr>
-        <w:pStyle w:val="Heading3"/>
+        <w:pStyle w:val="3"/>
       </w:pPr>
       <w:r>
         <w:t>Constraints</w:t>
@@ -886,7 +1040,7 @@
     </w:p>
     <w:p>
       <w:pPr>
-        <w:pStyle w:val="Heading3"/>
+        <w:pStyle w:val="3"/>
       </w:pPr>
       <w:r>
         <w:rPr>
@@ -902,7 +1056,7 @@
       <w:tblPr>
         <w:tblW w:w="10170" w:type="dxa"/>
         <w:tblInd w:w="100" w:type="dxa"/>
-        <w:tblLook w:val="0000" w:firstRow="0" w:lastRow="0" w:firstColumn="0" w:lastColumn="0" w:noHBand="0" w:noVBand="0"/>
+        <w:tblLook w:val="0000"/>
       </w:tblPr>
       <w:tblGrid>
         <w:gridCol w:w="2970"/>
@@ -930,12 +1084,12 @@
             <w:pPr>
               <w:spacing w:before="0" w:after="0"/>
               <w:rPr>
-                <w:rStyle w:val="Strong"/>
+                <w:rStyle w:val="ac"/>
               </w:rPr>
             </w:pPr>
             <w:r>
               <w:rPr>
-                <w:rStyle w:val="Strong"/>
+                <w:rStyle w:val="ac"/>
                 <w:rFonts w:hint="eastAsia"/>
               </w:rPr>
               <w:t>Input</w:t>
@@ -962,12 +1116,12 @@
             <w:pPr>
               <w:spacing w:before="0" w:after="0"/>
               <w:rPr>
-                <w:rStyle w:val="Strong"/>
+                <w:rStyle w:val="ac"/>
               </w:rPr>
             </w:pPr>
             <w:r>
               <w:rPr>
-                <w:rStyle w:val="Strong"/>
+                <w:rStyle w:val="ac"/>
                 <w:rFonts w:hint="eastAsia"/>
               </w:rPr>
               <w:t>Output</w:t>
@@ -988,12 +1142,12 @@
             <w:pPr>
               <w:spacing w:before="0" w:after="0"/>
               <w:rPr>
-                <w:rStyle w:val="Strong"/>
+                <w:rStyle w:val="ac"/>
               </w:rPr>
             </w:pPr>
             <w:r>
               <w:rPr>
-                <w:rStyle w:val="Strong"/>
+                <w:rStyle w:val="ac"/>
               </w:rPr>
               <w:t>Explanation</w:t>
             </w:r>
@@ -1029,13 +1183,23 @@
                 <w:szCs w:val="25"/>
               </w:rPr>
             </w:pPr>
-            <w:r>
-              <w:rPr>
-                <w:rFonts w:ascii="Consolas" w:hAnsi="Consolas" w:cs="Consolas"/>
-                <w:sz w:val="25"/>
-                <w:szCs w:val="25"/>
-              </w:rPr>
-              <w:t>args =[</w:t>
+            <w:proofErr w:type="spellStart"/>
+            <w:r>
+              <w:rPr>
+                <w:rFonts w:ascii="Consolas" w:hAnsi="Consolas" w:cs="Consolas"/>
+                <w:sz w:val="25"/>
+                <w:szCs w:val="25"/>
+              </w:rPr>
+              <w:t>args</w:t>
+            </w:r>
+            <w:proofErr w:type="spellEnd"/>
+            <w:r>
+              <w:rPr>
+                <w:rFonts w:ascii="Consolas" w:hAnsi="Consolas" w:cs="Consolas"/>
+                <w:sz w:val="25"/>
+                <w:szCs w:val="25"/>
+              </w:rPr>
+              <w:t xml:space="preserve"> =[</w:t>
             </w:r>
           </w:p>
           <w:p>
@@ -1071,7 +1235,79 @@
                 <w:sz w:val="25"/>
                 <w:szCs w:val="25"/>
               </w:rPr>
-              <w:t xml:space="preserve">  'dr dl dr ur ul',</w:t>
+              <w:t xml:space="preserve">  '</w:t>
+            </w:r>
+            <w:proofErr w:type="spellStart"/>
+            <w:r>
+              <w:rPr>
+                <w:rFonts w:ascii="Consolas" w:hAnsi="Consolas" w:cs="Consolas"/>
+                <w:sz w:val="25"/>
+                <w:szCs w:val="25"/>
+              </w:rPr>
+              <w:t>dr</w:t>
+            </w:r>
+            <w:proofErr w:type="spellEnd"/>
+            <w:r>
+              <w:rPr>
+                <w:rFonts w:ascii="Consolas" w:hAnsi="Consolas" w:cs="Consolas"/>
+                <w:sz w:val="25"/>
+                <w:szCs w:val="25"/>
+              </w:rPr>
+              <w:t xml:space="preserve"> dl </w:t>
+            </w:r>
+            <w:proofErr w:type="spellStart"/>
+            <w:r>
+              <w:rPr>
+                <w:rFonts w:ascii="Consolas" w:hAnsi="Consolas" w:cs="Consolas"/>
+                <w:sz w:val="25"/>
+                <w:szCs w:val="25"/>
+              </w:rPr>
+              <w:t>dr</w:t>
+            </w:r>
+            <w:proofErr w:type="spellEnd"/>
+            <w:r>
+              <w:rPr>
+                <w:rFonts w:ascii="Consolas" w:hAnsi="Consolas" w:cs="Consolas"/>
+                <w:sz w:val="25"/>
+                <w:szCs w:val="25"/>
+              </w:rPr>
+              <w:t xml:space="preserve"> </w:t>
+            </w:r>
+            <w:proofErr w:type="spellStart"/>
+            <w:r>
+              <w:rPr>
+                <w:rFonts w:ascii="Consolas" w:hAnsi="Consolas" w:cs="Consolas"/>
+                <w:sz w:val="25"/>
+                <w:szCs w:val="25"/>
+              </w:rPr>
+              <w:t>ur</w:t>
+            </w:r>
+            <w:proofErr w:type="spellEnd"/>
+            <w:r>
+              <w:rPr>
+                <w:rFonts w:ascii="Consolas" w:hAnsi="Consolas" w:cs="Consolas"/>
+                <w:sz w:val="25"/>
+                <w:szCs w:val="25"/>
+              </w:rPr>
+              <w:t xml:space="preserve"> </w:t>
+            </w:r>
+            <w:proofErr w:type="spellStart"/>
+            <w:r>
+              <w:rPr>
+                <w:rFonts w:ascii="Consolas" w:hAnsi="Consolas" w:cs="Consolas"/>
+                <w:sz w:val="25"/>
+                <w:szCs w:val="25"/>
+              </w:rPr>
+              <w:t>ul</w:t>
+            </w:r>
+            <w:proofErr w:type="spellEnd"/>
+            <w:r>
+              <w:rPr>
+                <w:rFonts w:ascii="Consolas" w:hAnsi="Consolas" w:cs="Consolas"/>
+                <w:sz w:val="25"/>
+                <w:szCs w:val="25"/>
+              </w:rPr>
+              <w:t>',</w:t>
             </w:r>
           </w:p>
           <w:p>
@@ -1089,7 +1325,97 @@
                 <w:sz w:val="25"/>
                 <w:szCs w:val="25"/>
               </w:rPr>
-              <w:t xml:space="preserve">  'dr dr ul ur ur',</w:t>
+              <w:t xml:space="preserve">  '</w:t>
+            </w:r>
+            <w:proofErr w:type="spellStart"/>
+            <w:r>
+              <w:rPr>
+                <w:rFonts w:ascii="Consolas" w:hAnsi="Consolas" w:cs="Consolas"/>
+                <w:sz w:val="25"/>
+                <w:szCs w:val="25"/>
+              </w:rPr>
+              <w:t>dr</w:t>
+            </w:r>
+            <w:proofErr w:type="spellEnd"/>
+            <w:r>
+              <w:rPr>
+                <w:rFonts w:ascii="Consolas" w:hAnsi="Consolas" w:cs="Consolas"/>
+                <w:sz w:val="25"/>
+                <w:szCs w:val="25"/>
+              </w:rPr>
+              <w:t xml:space="preserve"> </w:t>
+            </w:r>
+            <w:proofErr w:type="spellStart"/>
+            <w:r>
+              <w:rPr>
+                <w:rFonts w:ascii="Consolas" w:hAnsi="Consolas" w:cs="Consolas"/>
+                <w:sz w:val="25"/>
+                <w:szCs w:val="25"/>
+              </w:rPr>
+              <w:t>dr</w:t>
+            </w:r>
+            <w:proofErr w:type="spellEnd"/>
+            <w:r>
+              <w:rPr>
+                <w:rFonts w:ascii="Consolas" w:hAnsi="Consolas" w:cs="Consolas"/>
+                <w:sz w:val="25"/>
+                <w:szCs w:val="25"/>
+              </w:rPr>
+              <w:t xml:space="preserve"> </w:t>
+            </w:r>
+            <w:proofErr w:type="spellStart"/>
+            <w:r>
+              <w:rPr>
+                <w:rFonts w:ascii="Consolas" w:hAnsi="Consolas" w:cs="Consolas"/>
+                <w:sz w:val="25"/>
+                <w:szCs w:val="25"/>
+              </w:rPr>
+              <w:t>ul</w:t>
+            </w:r>
+            <w:proofErr w:type="spellEnd"/>
+            <w:r>
+              <w:rPr>
+                <w:rFonts w:ascii="Consolas" w:hAnsi="Consolas" w:cs="Consolas"/>
+                <w:sz w:val="25"/>
+                <w:szCs w:val="25"/>
+              </w:rPr>
+              <w:t xml:space="preserve"> </w:t>
+            </w:r>
+            <w:proofErr w:type="spellStart"/>
+            <w:r>
+              <w:rPr>
+                <w:rFonts w:ascii="Consolas" w:hAnsi="Consolas" w:cs="Consolas"/>
+                <w:sz w:val="25"/>
+                <w:szCs w:val="25"/>
+              </w:rPr>
+              <w:t>ur</w:t>
+            </w:r>
+            <w:proofErr w:type="spellEnd"/>
+            <w:r>
+              <w:rPr>
+                <w:rFonts w:ascii="Consolas" w:hAnsi="Consolas" w:cs="Consolas"/>
+                <w:sz w:val="25"/>
+                <w:szCs w:val="25"/>
+              </w:rPr>
+              <w:t xml:space="preserve"> </w:t>
+            </w:r>
+            <w:proofErr w:type="spellStart"/>
+            <w:r>
+              <w:rPr>
+                <w:rFonts w:ascii="Consolas" w:hAnsi="Consolas" w:cs="Consolas"/>
+                <w:sz w:val="25"/>
+                <w:szCs w:val="25"/>
+              </w:rPr>
+              <w:t>ur</w:t>
+            </w:r>
+            <w:proofErr w:type="spellEnd"/>
+            <w:r>
+              <w:rPr>
+                <w:rFonts w:ascii="Consolas" w:hAnsi="Consolas" w:cs="Consolas"/>
+                <w:sz w:val="25"/>
+                <w:szCs w:val="25"/>
+              </w:rPr>
+              <w:t>',</w:t>
             </w:r>
           </w:p>
           <w:p>
@@ -1107,7 +1433,61 @@
                 <w:sz w:val="25"/>
                 <w:szCs w:val="25"/>
               </w:rPr>
-              <w:t xml:space="preserve">  'dl dr ur dl ur'   </w:t>
+              <w:t xml:space="preserve">  'dl </w:t>
+            </w:r>
+            <w:proofErr w:type="spellStart"/>
+            <w:r>
+              <w:rPr>
+                <w:rFonts w:ascii="Consolas" w:hAnsi="Consolas" w:cs="Consolas"/>
+                <w:sz w:val="25"/>
+                <w:szCs w:val="25"/>
+              </w:rPr>
+              <w:t>dr</w:t>
+            </w:r>
+            <w:proofErr w:type="spellEnd"/>
+            <w:r>
+              <w:rPr>
+                <w:rFonts w:ascii="Consolas" w:hAnsi="Consolas" w:cs="Consolas"/>
+                <w:sz w:val="25"/>
+                <w:szCs w:val="25"/>
+              </w:rPr>
+              <w:t xml:space="preserve"> </w:t>
+            </w:r>
+            <w:proofErr w:type="spellStart"/>
+            <w:r>
+              <w:rPr>
+                <w:rFonts w:ascii="Consolas" w:hAnsi="Consolas" w:cs="Consolas"/>
+                <w:sz w:val="25"/>
+                <w:szCs w:val="25"/>
+              </w:rPr>
+              <w:t>ur</w:t>
+            </w:r>
+            <w:proofErr w:type="spellEnd"/>
+            <w:r>
+              <w:rPr>
+                <w:rFonts w:ascii="Consolas" w:hAnsi="Consolas" w:cs="Consolas"/>
+                <w:sz w:val="25"/>
+                <w:szCs w:val="25"/>
+              </w:rPr>
+              <w:t xml:space="preserve"> dl </w:t>
+            </w:r>
+            <w:proofErr w:type="spellStart"/>
+            <w:r>
+              <w:rPr>
+                <w:rFonts w:ascii="Consolas" w:hAnsi="Consolas" w:cs="Consolas"/>
+                <w:sz w:val="25"/>
+                <w:szCs w:val="25"/>
+              </w:rPr>
+              <w:t>ur</w:t>
+            </w:r>
+            <w:proofErr w:type="spellEnd"/>
+            <w:r>
+              <w:rPr>
+                <w:rFonts w:ascii="Consolas" w:hAnsi="Consolas" w:cs="Consolas"/>
+                <w:sz w:val="25"/>
+                <w:szCs w:val="25"/>
+              </w:rPr>
+              <w:t xml:space="preserve">'   </w:t>
             </w:r>
           </w:p>
           <w:p>
@@ -1210,7 +1590,7 @@
       <w:tblPr>
         <w:tblW w:w="10170" w:type="dxa"/>
         <w:tblInd w:w="100" w:type="dxa"/>
-        <w:tblLook w:val="0000" w:firstRow="0" w:lastRow="0" w:firstColumn="0" w:lastColumn="0" w:noHBand="0" w:noVBand="0"/>
+        <w:tblLook w:val="0000"/>
       </w:tblPr>
       <w:tblGrid>
         <w:gridCol w:w="2970"/>
@@ -1239,12 +1619,12 @@
             <w:pPr>
               <w:spacing w:before="0" w:after="0"/>
               <w:rPr>
-                <w:rStyle w:val="Strong"/>
+                <w:rStyle w:val="ac"/>
               </w:rPr>
             </w:pPr>
             <w:r>
               <w:rPr>
-                <w:rStyle w:val="Strong"/>
+                <w:rStyle w:val="ac"/>
                 <w:rFonts w:hint="eastAsia"/>
               </w:rPr>
               <w:t>Input</w:t>
@@ -1271,12 +1651,12 @@
             <w:pPr>
               <w:spacing w:before="0" w:after="0"/>
               <w:rPr>
-                <w:rStyle w:val="Strong"/>
+                <w:rStyle w:val="ac"/>
               </w:rPr>
             </w:pPr>
             <w:r>
               <w:rPr>
-                <w:rStyle w:val="Strong"/>
+                <w:rStyle w:val="ac"/>
                 <w:rFonts w:hint="eastAsia"/>
               </w:rPr>
               <w:t>Output</w:t>
@@ -1298,12 +1678,12 @@
             <w:pPr>
               <w:spacing w:before="0" w:after="0"/>
               <w:rPr>
-                <w:rStyle w:val="Strong"/>
+                <w:rStyle w:val="ac"/>
               </w:rPr>
             </w:pPr>
             <w:r>
               <w:rPr>
-                <w:rStyle w:val="Strong"/>
+                <w:rStyle w:val="ac"/>
               </w:rPr>
               <w:t>Explanation</w:t>
             </w:r>
@@ -1339,13 +1719,23 @@
                 <w:szCs w:val="25"/>
               </w:rPr>
             </w:pPr>
-            <w:r>
-              <w:rPr>
-                <w:rFonts w:ascii="Consolas" w:hAnsi="Consolas" w:cs="Consolas"/>
-                <w:sz w:val="25"/>
-                <w:szCs w:val="25"/>
-              </w:rPr>
-              <w:t>args = [</w:t>
+            <w:proofErr w:type="spellStart"/>
+            <w:r>
+              <w:rPr>
+                <w:rFonts w:ascii="Consolas" w:hAnsi="Consolas" w:cs="Consolas"/>
+                <w:sz w:val="25"/>
+                <w:szCs w:val="25"/>
+              </w:rPr>
+              <w:t>args</w:t>
+            </w:r>
+            <w:proofErr w:type="spellEnd"/>
+            <w:r>
+              <w:rPr>
+                <w:rFonts w:ascii="Consolas" w:hAnsi="Consolas" w:cs="Consolas"/>
+                <w:sz w:val="25"/>
+                <w:szCs w:val="25"/>
+              </w:rPr>
+              <w:t xml:space="preserve"> = [</w:t>
             </w:r>
           </w:p>
           <w:p>
@@ -1381,7 +1771,34 @@
                 <w:sz w:val="25"/>
                 <w:szCs w:val="25"/>
               </w:rPr>
-              <w:t xml:space="preserve">  'dr dl d</w:t>
+              <w:t xml:space="preserve">  '</w:t>
+            </w:r>
+            <w:proofErr w:type="spellStart"/>
+            <w:r>
+              <w:rPr>
+                <w:rFonts w:ascii="Consolas" w:hAnsi="Consolas" w:cs="Consolas"/>
+                <w:sz w:val="25"/>
+                <w:szCs w:val="25"/>
+              </w:rPr>
+              <w:t>dr</w:t>
+            </w:r>
+            <w:proofErr w:type="spellEnd"/>
+            <w:r>
+              <w:rPr>
+                <w:rFonts w:ascii="Consolas" w:hAnsi="Consolas" w:cs="Consolas"/>
+                <w:sz w:val="25"/>
+                <w:szCs w:val="25"/>
+              </w:rPr>
+              <w:t xml:space="preserve"> dl </w:t>
+            </w:r>
+            <w:proofErr w:type="spellStart"/>
+            <w:r>
+              <w:rPr>
+                <w:rFonts w:ascii="Consolas" w:hAnsi="Consolas" w:cs="Consolas"/>
+                <w:sz w:val="25"/>
+                <w:szCs w:val="25"/>
+              </w:rPr>
+              <w:t>d</w:t>
             </w:r>
             <w:r>
               <w:rPr>
@@ -1391,13 +1808,50 @@
               </w:rPr>
               <w:t>l</w:t>
             </w:r>
-            <w:r>
-              <w:rPr>
-                <w:rFonts w:ascii="Consolas" w:hAnsi="Consolas" w:cs="Consolas"/>
-                <w:sz w:val="25"/>
-                <w:szCs w:val="25"/>
-              </w:rPr>
-              <w:t xml:space="preserve"> ur ul',</w:t>
+            <w:proofErr w:type="spellEnd"/>
+            <w:r>
+              <w:rPr>
+                <w:rFonts w:ascii="Consolas" w:hAnsi="Consolas" w:cs="Consolas"/>
+                <w:sz w:val="25"/>
+                <w:szCs w:val="25"/>
+              </w:rPr>
+              <w:t xml:space="preserve"> </w:t>
+            </w:r>
+            <w:proofErr w:type="spellStart"/>
+            <w:r>
+              <w:rPr>
+                <w:rFonts w:ascii="Consolas" w:hAnsi="Consolas" w:cs="Consolas"/>
+                <w:sz w:val="25"/>
+                <w:szCs w:val="25"/>
+              </w:rPr>
+              <w:t>ur</w:t>
+            </w:r>
+            <w:proofErr w:type="spellEnd"/>
+            <w:r>
+              <w:rPr>
+                <w:rFonts w:ascii="Consolas" w:hAnsi="Consolas" w:cs="Consolas"/>
+                <w:sz w:val="25"/>
+                <w:szCs w:val="25"/>
+              </w:rPr>
+              <w:t xml:space="preserve"> </w:t>
+            </w:r>
+            <w:proofErr w:type="spellStart"/>
+            <w:r>
+              <w:rPr>
+                <w:rFonts w:ascii="Consolas" w:hAnsi="Consolas" w:cs="Consolas"/>
+                <w:sz w:val="25"/>
+                <w:szCs w:val="25"/>
+              </w:rPr>
+              <w:t>ul</w:t>
+            </w:r>
+            <w:proofErr w:type="spellEnd"/>
+            <w:r>
+              <w:rPr>
+                <w:rFonts w:ascii="Consolas" w:hAnsi="Consolas" w:cs="Consolas"/>
+                <w:sz w:val="25"/>
+                <w:szCs w:val="25"/>
+              </w:rPr>
+              <w:t>',</w:t>
             </w:r>
           </w:p>
           <w:p>
@@ -1415,7 +1869,97 @@
                 <w:sz w:val="25"/>
                 <w:szCs w:val="25"/>
               </w:rPr>
-              <w:t xml:space="preserve">  'dr dr ul ul ur',</w:t>
+              <w:t xml:space="preserve">  '</w:t>
+            </w:r>
+            <w:proofErr w:type="spellStart"/>
+            <w:r>
+              <w:rPr>
+                <w:rFonts w:ascii="Consolas" w:hAnsi="Consolas" w:cs="Consolas"/>
+                <w:sz w:val="25"/>
+                <w:szCs w:val="25"/>
+              </w:rPr>
+              <w:t>dr</w:t>
+            </w:r>
+            <w:proofErr w:type="spellEnd"/>
+            <w:r>
+              <w:rPr>
+                <w:rFonts w:ascii="Consolas" w:hAnsi="Consolas" w:cs="Consolas"/>
+                <w:sz w:val="25"/>
+                <w:szCs w:val="25"/>
+              </w:rPr>
+              <w:t xml:space="preserve"> </w:t>
+            </w:r>
+            <w:proofErr w:type="spellStart"/>
+            <w:r>
+              <w:rPr>
+                <w:rFonts w:ascii="Consolas" w:hAnsi="Consolas" w:cs="Consolas"/>
+                <w:sz w:val="25"/>
+                <w:szCs w:val="25"/>
+              </w:rPr>
+              <w:t>dr</w:t>
+            </w:r>
+            <w:proofErr w:type="spellEnd"/>
+            <w:r>
+              <w:rPr>
+                <w:rFonts w:ascii="Consolas" w:hAnsi="Consolas" w:cs="Consolas"/>
+                <w:sz w:val="25"/>
+                <w:szCs w:val="25"/>
+              </w:rPr>
+              <w:t xml:space="preserve"> </w:t>
+            </w:r>
+            <w:proofErr w:type="spellStart"/>
+            <w:r>
+              <w:rPr>
+                <w:rFonts w:ascii="Consolas" w:hAnsi="Consolas" w:cs="Consolas"/>
+                <w:sz w:val="25"/>
+                <w:szCs w:val="25"/>
+              </w:rPr>
+              <w:t>ul</w:t>
+            </w:r>
+            <w:proofErr w:type="spellEnd"/>
+            <w:r>
+              <w:rPr>
+                <w:rFonts w:ascii="Consolas" w:hAnsi="Consolas" w:cs="Consolas"/>
+                <w:sz w:val="25"/>
+                <w:szCs w:val="25"/>
+              </w:rPr>
+              <w:t xml:space="preserve"> </w:t>
+            </w:r>
+            <w:proofErr w:type="spellStart"/>
+            <w:r>
+              <w:rPr>
+                <w:rFonts w:ascii="Consolas" w:hAnsi="Consolas" w:cs="Consolas"/>
+                <w:sz w:val="25"/>
+                <w:szCs w:val="25"/>
+              </w:rPr>
+              <w:t>ul</w:t>
+            </w:r>
+            <w:proofErr w:type="spellEnd"/>
+            <w:r>
+              <w:rPr>
+                <w:rFonts w:ascii="Consolas" w:hAnsi="Consolas" w:cs="Consolas"/>
+                <w:sz w:val="25"/>
+                <w:szCs w:val="25"/>
+              </w:rPr>
+              <w:t xml:space="preserve"> </w:t>
+            </w:r>
+            <w:proofErr w:type="spellStart"/>
+            <w:r>
+              <w:rPr>
+                <w:rFonts w:ascii="Consolas" w:hAnsi="Consolas" w:cs="Consolas"/>
+                <w:sz w:val="25"/>
+                <w:szCs w:val="25"/>
+              </w:rPr>
+              <w:t>ur</w:t>
+            </w:r>
+            <w:proofErr w:type="spellEnd"/>
+            <w:r>
+              <w:rPr>
+                <w:rFonts w:ascii="Consolas" w:hAnsi="Consolas" w:cs="Consolas"/>
+                <w:sz w:val="25"/>
+                <w:szCs w:val="25"/>
+              </w:rPr>
+              <w:t>',</w:t>
             </w:r>
           </w:p>
           <w:p>
@@ -1433,7 +1977,61 @@
                 <w:sz w:val="25"/>
                 <w:szCs w:val="25"/>
               </w:rPr>
-              <w:t xml:space="preserve">  'dl dr ur dl ur'   </w:t>
+              <w:t xml:space="preserve">  'dl </w:t>
+            </w:r>
+            <w:proofErr w:type="spellStart"/>
+            <w:r>
+              <w:rPr>
+                <w:rFonts w:ascii="Consolas" w:hAnsi="Consolas" w:cs="Consolas"/>
+                <w:sz w:val="25"/>
+                <w:szCs w:val="25"/>
+              </w:rPr>
+              <w:t>dr</w:t>
+            </w:r>
+            <w:proofErr w:type="spellEnd"/>
+            <w:r>
+              <w:rPr>
+                <w:rFonts w:ascii="Consolas" w:hAnsi="Consolas" w:cs="Consolas"/>
+                <w:sz w:val="25"/>
+                <w:szCs w:val="25"/>
+              </w:rPr>
+              <w:t xml:space="preserve"> </w:t>
+            </w:r>
+            <w:proofErr w:type="spellStart"/>
+            <w:r>
+              <w:rPr>
+                <w:rFonts w:ascii="Consolas" w:hAnsi="Consolas" w:cs="Consolas"/>
+                <w:sz w:val="25"/>
+                <w:szCs w:val="25"/>
+              </w:rPr>
+              <w:t>ur</w:t>
+            </w:r>
+            <w:proofErr w:type="spellEnd"/>
+            <w:r>
+              <w:rPr>
+                <w:rFonts w:ascii="Consolas" w:hAnsi="Consolas" w:cs="Consolas"/>
+                <w:sz w:val="25"/>
+                <w:szCs w:val="25"/>
+              </w:rPr>
+              <w:t xml:space="preserve"> dl </w:t>
+            </w:r>
+            <w:proofErr w:type="spellStart"/>
+            <w:r>
+              <w:rPr>
+                <w:rFonts w:ascii="Consolas" w:hAnsi="Consolas" w:cs="Consolas"/>
+                <w:sz w:val="25"/>
+                <w:szCs w:val="25"/>
+              </w:rPr>
+              <w:t>ur</w:t>
+            </w:r>
+            <w:proofErr w:type="spellEnd"/>
+            <w:r>
+              <w:rPr>
+                <w:rFonts w:ascii="Consolas" w:hAnsi="Consolas" w:cs="Consolas"/>
+                <w:sz w:val="25"/>
+                <w:szCs w:val="25"/>
+              </w:rPr>
+              <w:t xml:space="preserve">'   </w:t>
             </w:r>
           </w:p>
           <w:p>
@@ -1536,7 +2134,7 @@
 </file>
 
 <file path=word/endnotes.xml><?xml version="1.0" encoding="utf-8"?>
-<w:endnotes xmlns:wpc="http://schemas.microsoft.com/office/word/2010/wordprocessingCanvas" xmlns:mc="http://schemas.openxmlformats.org/markup-compatibility/2006" xmlns:o="urn:schemas-microsoft-com:office:office" xmlns:r="http://schemas.openxmlformats.org/officeDocument/2006/relationships" xmlns:m="http://schemas.openxmlformats.org/officeDocument/2006/math" xmlns:v="urn:schemas-microsoft-com:vml" xmlns:wp14="http://schemas.microsoft.com/office/word/2010/wordprocessingDrawing" xmlns:wp="http://schemas.openxmlformats.org/drawingml/2006/wordprocessingDrawing" xmlns:w10="urn:schemas-microsoft-com:office:word" xmlns:w="http://schemas.openxmlformats.org/wordprocessingml/2006/main" xmlns:w14="http://schemas.microsoft.com/office/word/2010/wordml" xmlns:w15="http://schemas.microsoft.com/office/word/2012/wordml" xmlns:wpg="http://schemas.microsoft.com/office/word/2010/wordprocessingGroup" xmlns:wpi="http://schemas.microsoft.com/office/word/2010/wordprocessingInk" xmlns:wne="http://schemas.microsoft.com/office/word/2006/wordml" xmlns:wps="http://schemas.microsoft.com/office/word/2010/wordprocessingShape" mc:Ignorable="w14 w15 wp14">
+<w:endnotes xmlns:ve="http://schemas.openxmlformats.org/markup-compatibility/2006" xmlns:o="urn:schemas-microsoft-com:office:office" xmlns:r="http://schemas.openxmlformats.org/officeDocument/2006/relationships" xmlns:m="http://schemas.openxmlformats.org/officeDocument/2006/math" xmlns:v="urn:schemas-microsoft-com:vml" xmlns:wp="http://schemas.openxmlformats.org/drawingml/2006/wordprocessingDrawing" xmlns:w10="urn:schemas-microsoft-com:office:word" xmlns:w="http://schemas.openxmlformats.org/wordprocessingml/2006/main" xmlns:wne="http://schemas.microsoft.com/office/word/2006/wordml">
   <w:endnote w:type="separator" w:id="-1">
     <w:p>
       <w:r>
@@ -1555,7 +2153,7 @@
 </file>
 
 <file path=word/footer1.xml><?xml version="1.0" encoding="utf-8"?>
-<w:ftr xmlns:wpc="http://schemas.microsoft.com/office/word/2010/wordprocessingCanvas" xmlns:mc="http://schemas.openxmlformats.org/markup-compatibility/2006" xmlns:o="urn:schemas-microsoft-com:office:office" xmlns:r="http://schemas.openxmlformats.org/officeDocument/2006/relationships" xmlns:m="http://schemas.openxmlformats.org/officeDocument/2006/math" xmlns:v="urn:schemas-microsoft-com:vml" xmlns:wp14="http://schemas.microsoft.com/office/word/2010/wordprocessingDrawing" xmlns:wp="http://schemas.openxmlformats.org/drawingml/2006/wordprocessingDrawing" xmlns:w10="urn:schemas-microsoft-com:office:word" xmlns:w="http://schemas.openxmlformats.org/wordprocessingml/2006/main" xmlns:w14="http://schemas.microsoft.com/office/word/2010/wordml" xmlns:w15="http://schemas.microsoft.com/office/word/2012/wordml" xmlns:wpg="http://schemas.microsoft.com/office/word/2010/wordprocessingGroup" xmlns:wpi="http://schemas.microsoft.com/office/word/2010/wordprocessingInk" xmlns:wne="http://schemas.microsoft.com/office/word/2006/wordml" xmlns:wps="http://schemas.microsoft.com/office/word/2010/wordprocessingShape" mc:Ignorable="w14 w15 wp14">
+<w:ftr xmlns:ve="http://schemas.openxmlformats.org/markup-compatibility/2006" xmlns:o="urn:schemas-microsoft-com:office:office" xmlns:r="http://schemas.openxmlformats.org/officeDocument/2006/relationships" xmlns:m="http://schemas.openxmlformats.org/officeDocument/2006/math" xmlns:v="urn:schemas-microsoft-com:vml" xmlns:wp="http://schemas.openxmlformats.org/drawingml/2006/wordprocessingDrawing" xmlns:w10="urn:schemas-microsoft-com:office:word" xmlns:w="http://schemas.openxmlformats.org/wordprocessingml/2006/main" xmlns:wne="http://schemas.microsoft.com/office/word/2006/wordml">
   <w:p>
     <w:pPr>
       <w:spacing w:before="0" w:after="0"/>
@@ -1573,7 +2171,7 @@
         <w:left w:w="0" w:type="dxa"/>
         <w:right w:w="0" w:type="dxa"/>
       </w:tblCellMar>
-      <w:tblLook w:val="04A0" w:firstRow="1" w:lastRow="0" w:firstColumn="1" w:lastColumn="0" w:noHBand="0" w:noVBand="1"/>
+      <w:tblLook w:val="04A0"/>
     </w:tblPr>
     <w:tblGrid>
       <w:gridCol w:w="3119"/>
@@ -1593,7 +2191,7 @@
         </w:tcPr>
         <w:p>
           <w:pPr>
-            <w:pStyle w:val="Header"/>
+            <w:pStyle w:val="a3"/>
             <w:rPr>
               <w:rFonts w:ascii="Lucida Sans" w:hAnsi="Lucida Sans"/>
               <w:sz w:val="8"/>
@@ -1614,7 +2212,7 @@
         </w:tcPr>
         <w:p>
           <w:pPr>
-            <w:pStyle w:val="Footer"/>
+            <w:pStyle w:val="a4"/>
             <w:spacing w:before="60"/>
             <w:jc w:val="left"/>
             <w:rPr>
@@ -1624,6 +2222,7 @@
               <w:lang w:eastAsia="ko-KR"/>
             </w:rPr>
           </w:pPr>
+          <w:proofErr w:type="spellStart"/>
           <w:r>
             <w:rPr>
               <w:rFonts w:eastAsia="Malgun Gothic"/>
@@ -1631,7 +2230,17 @@
               <w:i/>
               <w:lang w:eastAsia="ko-KR"/>
             </w:rPr>
-            <w:t xml:space="preserve">Telerik Software Academy </w:t>
+            <w:t>Telerik</w:t>
+          </w:r>
+          <w:proofErr w:type="spellEnd"/>
+          <w:r>
+            <w:rPr>
+              <w:rFonts w:eastAsia="Malgun Gothic"/>
+              <w:b/>
+              <w:i/>
+              <w:lang w:eastAsia="ko-KR"/>
+            </w:rPr>
+            <w:t xml:space="preserve"> Software Academy </w:t>
           </w:r>
         </w:p>
       </w:tc>
@@ -1642,7 +2251,7 @@
         </w:tcPr>
         <w:p>
           <w:pPr>
-            <w:pStyle w:val="Footer"/>
+            <w:pStyle w:val="a4"/>
             <w:spacing w:before="60"/>
           </w:pPr>
           <w:r>
@@ -1696,7 +2305,7 @@
         </w:tcPr>
         <w:p>
           <w:pPr>
-            <w:pStyle w:val="Footer"/>
+            <w:pStyle w:val="a4"/>
             <w:spacing w:before="60"/>
             <w:jc w:val="right"/>
             <w:rPr>
@@ -1708,7 +2317,7 @@
           <w:hyperlink r:id="rId1" w:history="1">
             <w:r>
               <w:rPr>
-                <w:rStyle w:val="Hyperlink"/>
+                <w:rStyle w:val="a8"/>
                 <w:noProof/>
               </w:rPr>
               <w:t>facebook.com/TelerikAcademy</w:t>
@@ -1728,7 +2337,7 @@
   </w:tbl>
   <w:p>
     <w:pPr>
-      <w:pStyle w:val="Footer"/>
+      <w:pStyle w:val="a4"/>
       <w:jc w:val="left"/>
       <w:rPr>
         <w:sz w:val="6"/>
@@ -1740,7 +2349,7 @@
 </file>
 
 <file path=word/footnotes.xml><?xml version="1.0" encoding="utf-8"?>
-<w:footnotes xmlns:wpc="http://schemas.microsoft.com/office/word/2010/wordprocessingCanvas" xmlns:mc="http://schemas.openxmlformats.org/markup-compatibility/2006" xmlns:o="urn:schemas-microsoft-com:office:office" xmlns:r="http://schemas.openxmlformats.org/officeDocument/2006/relationships" xmlns:m="http://schemas.openxmlformats.org/officeDocument/2006/math" xmlns:v="urn:schemas-microsoft-com:vml" xmlns:wp14="http://schemas.microsoft.com/office/word/2010/wordprocessingDrawing" xmlns:wp="http://schemas.openxmlformats.org/drawingml/2006/wordprocessingDrawing" xmlns:w10="urn:schemas-microsoft-com:office:word" xmlns:w="http://schemas.openxmlformats.org/wordprocessingml/2006/main" xmlns:w14="http://schemas.microsoft.com/office/word/2010/wordml" xmlns:w15="http://schemas.microsoft.com/office/word/2012/wordml" xmlns:wpg="http://schemas.microsoft.com/office/word/2010/wordprocessingGroup" xmlns:wpi="http://schemas.microsoft.com/office/word/2010/wordprocessingInk" xmlns:wne="http://schemas.microsoft.com/office/word/2006/wordml" xmlns:wps="http://schemas.microsoft.com/office/word/2010/wordprocessingShape" mc:Ignorable="w14 w15 wp14">
+<w:footnotes xmlns:ve="http://schemas.openxmlformats.org/markup-compatibility/2006" xmlns:o="urn:schemas-microsoft-com:office:office" xmlns:r="http://schemas.openxmlformats.org/officeDocument/2006/relationships" xmlns:m="http://schemas.openxmlformats.org/officeDocument/2006/math" xmlns:v="urn:schemas-microsoft-com:vml" xmlns:wp="http://schemas.openxmlformats.org/drawingml/2006/wordprocessingDrawing" xmlns:w10="urn:schemas-microsoft-com:office:word" xmlns:w="http://schemas.openxmlformats.org/wordprocessingml/2006/main" xmlns:wne="http://schemas.microsoft.com/office/word/2006/wordml">
   <w:footnote w:type="separator" w:id="-1">
     <w:p>
       <w:r>
@@ -1759,7 +2368,7 @@
 </file>
 
 <file path=word/header1.xml><?xml version="1.0" encoding="utf-8"?>
-<w:hdr xmlns:wpc="http://schemas.microsoft.com/office/word/2010/wordprocessingCanvas" xmlns:mc="http://schemas.openxmlformats.org/markup-compatibility/2006" xmlns:o="urn:schemas-microsoft-com:office:office" xmlns:r="http://schemas.openxmlformats.org/officeDocument/2006/relationships" xmlns:m="http://schemas.openxmlformats.org/officeDocument/2006/math" xmlns:v="urn:schemas-microsoft-com:vml" xmlns:wp14="http://schemas.microsoft.com/office/word/2010/wordprocessingDrawing" xmlns:wp="http://schemas.openxmlformats.org/drawingml/2006/wordprocessingDrawing" xmlns:w10="urn:schemas-microsoft-com:office:word" xmlns:w="http://schemas.openxmlformats.org/wordprocessingml/2006/main" xmlns:w14="http://schemas.microsoft.com/office/word/2010/wordml" xmlns:w15="http://schemas.microsoft.com/office/word/2012/wordml" xmlns:wpg="http://schemas.microsoft.com/office/word/2010/wordprocessingGroup" xmlns:wpi="http://schemas.microsoft.com/office/word/2010/wordprocessingInk" xmlns:wne="http://schemas.microsoft.com/office/word/2006/wordml" xmlns:wps="http://schemas.microsoft.com/office/word/2010/wordprocessingShape" mc:Ignorable="w14 w15 wp14">
+<w:hdr xmlns:ve="http://schemas.openxmlformats.org/markup-compatibility/2006" xmlns:o="urn:schemas-microsoft-com:office:office" xmlns:r="http://schemas.openxmlformats.org/officeDocument/2006/relationships" xmlns:m="http://schemas.openxmlformats.org/officeDocument/2006/math" xmlns:v="urn:schemas-microsoft-com:vml" xmlns:wp="http://schemas.openxmlformats.org/drawingml/2006/wordprocessingDrawing" xmlns:w10="urn:schemas-microsoft-com:office:word" xmlns:w="http://schemas.openxmlformats.org/wordprocessingml/2006/main" xmlns:wne="http://schemas.microsoft.com/office/word/2006/wordml">
   <w:tbl>
     <w:tblPr>
       <w:tblW w:w="10206" w:type="dxa"/>
@@ -1769,7 +2378,7 @@
         <w:left w:w="0" w:type="dxa"/>
         <w:right w:w="0" w:type="dxa"/>
       </w:tblCellMar>
-      <w:tblLook w:val="04A0" w:firstRow="1" w:lastRow="0" w:firstColumn="1" w:lastColumn="0" w:noHBand="0" w:noVBand="1"/>
+      <w:tblLook w:val="04A0"/>
     </w:tblPr>
     <w:tblGrid>
       <w:gridCol w:w="2547"/>
@@ -1785,12 +2394,13 @@
         </w:tcPr>
         <w:p>
           <w:pPr>
-            <w:pStyle w:val="Header"/>
+            <w:pStyle w:val="a3"/>
             <w:jc w:val="left"/>
           </w:pPr>
           <w:r>
             <w:rPr>
               <w:noProof/>
+              <w:lang w:val="bg-BG" w:eastAsia="bg-BG"/>
             </w:rPr>
             <w:drawing>
               <wp:inline distT="0" distB="0" distL="0" distR="0">
@@ -1815,7 +2425,7 @@
                         <a:blip r:embed="rId2">
                           <a:extLst>
                             <a:ext uri="{28A0092B-C50C-407E-A947-70E740481C1C}">
-                              <a14:useLocalDpi xmlns:a14="http://schemas.microsoft.com/office/drawing/2010/main" val="0"/>
+                              <a14:useLocalDpi xmlns:a14="http://schemas.microsoft.com/office/drawing/2010/main" xmlns:wps="http://schemas.microsoft.com/office/word/2010/wordprocessingShape" xmlns:wpi="http://schemas.microsoft.com/office/word/2010/wordprocessingInk" xmlns:wpg="http://schemas.microsoft.com/office/word/2010/wordprocessingGroup" xmlns:w15="http://schemas.microsoft.com/office/word/2012/wordml" xmlns:w14="http://schemas.microsoft.com/office/word/2010/wordml" xmlns:w="http://schemas.openxmlformats.org/wordprocessingml/2006/main" xmlns:w10="urn:schemas-microsoft-com:office:word" xmlns:wp14="http://schemas.microsoft.com/office/word/2010/wordprocessingDrawing" xmlns:v="urn:schemas-microsoft-com:vml" xmlns:o="urn:schemas-microsoft-com:office:office" xmlns:mc="http://schemas.openxmlformats.org/markup-compatibility/2006" xmlns:wpc="http://schemas.microsoft.com/office/word/2010/wordprocessingCanvas" xmlns="" val="0"/>
                             </a:ext>
                           </a:extLst>
                         </a:blip>
@@ -1851,15 +2461,20 @@
         </w:tcPr>
         <w:p>
           <w:pPr>
-            <w:pStyle w:val="Header"/>
+            <w:pStyle w:val="a3"/>
             <w:spacing w:before="60" w:line="240" w:lineRule="exact"/>
           </w:pPr>
           <w:r>
             <w:t xml:space="preserve">31, </w:t>
           </w:r>
           <w:r>
-            <w:t>Alexander Malinov</w:t>
+            <w:t xml:space="preserve">Alexander </w:t>
           </w:r>
+          <w:proofErr w:type="spellStart"/>
+          <w:r>
+            <w:t>Malinov</w:t>
+          </w:r>
+          <w:proofErr w:type="spellEnd"/>
           <w:r>
             <w:t xml:space="preserve"> Blvd</w:t>
           </w:r>
@@ -1882,13 +2497,13 @@
         </w:p>
         <w:p>
           <w:pPr>
-            <w:pStyle w:val="Header"/>
+            <w:pStyle w:val="a3"/>
             <w:spacing w:line="240" w:lineRule="exact"/>
           </w:pPr>
           <w:hyperlink r:id="rId3" w:history="1">
             <w:r>
               <w:rPr>
-                <w:rStyle w:val="Hyperlink"/>
+                <w:rStyle w:val="a8"/>
               </w:rPr>
               <w:t>academy.telerik.com</w:t>
             </w:r>
@@ -1899,7 +2514,7 @@
         </w:p>
         <w:p>
           <w:pPr>
-            <w:pStyle w:val="Header"/>
+            <w:pStyle w:val="a3"/>
             <w:spacing w:line="240" w:lineRule="exact"/>
           </w:pPr>
         </w:p>
@@ -1917,7 +2532,7 @@
         </w:tcPr>
         <w:p>
           <w:pPr>
-            <w:pStyle w:val="Header"/>
+            <w:pStyle w:val="a3"/>
             <w:rPr>
               <w:sz w:val="8"/>
               <w:szCs w:val="8"/>
@@ -1929,7 +2544,7 @@
   </w:tbl>
   <w:p>
     <w:pPr>
-      <w:pStyle w:val="Header"/>
+      <w:pStyle w:val="a3"/>
       <w:rPr>
         <w:sz w:val="6"/>
         <w:szCs w:val="6"/>
@@ -1940,7 +2555,7 @@
 </file>
 
 <file path=word/numbering.xml><?xml version="1.0" encoding="utf-8"?>
-<w:numbering xmlns:wpc="http://schemas.microsoft.com/office/word/2010/wordprocessingCanvas" xmlns:mc="http://schemas.openxmlformats.org/markup-compatibility/2006" xmlns:o="urn:schemas-microsoft-com:office:office" xmlns:r="http://schemas.openxmlformats.org/officeDocument/2006/relationships" xmlns:m="http://schemas.openxmlformats.org/officeDocument/2006/math" xmlns:v="urn:schemas-microsoft-com:vml" xmlns:wp14="http://schemas.microsoft.com/office/word/2010/wordprocessingDrawing" xmlns:wp="http://schemas.openxmlformats.org/drawingml/2006/wordprocessingDrawing" xmlns:w10="urn:schemas-microsoft-com:office:word" xmlns:w="http://schemas.openxmlformats.org/wordprocessingml/2006/main" xmlns:w14="http://schemas.microsoft.com/office/word/2010/wordml" xmlns:w15="http://schemas.microsoft.com/office/word/2012/wordml" xmlns:wpg="http://schemas.microsoft.com/office/word/2010/wordprocessingGroup" xmlns:wpi="http://schemas.microsoft.com/office/word/2010/wordprocessingInk" xmlns:wne="http://schemas.microsoft.com/office/word/2006/wordml" xmlns:wps="http://schemas.microsoft.com/office/word/2010/wordprocessingShape" mc:Ignorable="w14 w15 wp14">
+<w:numbering xmlns:ve="http://schemas.openxmlformats.org/markup-compatibility/2006" xmlns:o="urn:schemas-microsoft-com:office:office" xmlns:r="http://schemas.openxmlformats.org/officeDocument/2006/relationships" xmlns:m="http://schemas.openxmlformats.org/officeDocument/2006/math" xmlns:v="urn:schemas-microsoft-com:vml" xmlns:wp="http://schemas.openxmlformats.org/drawingml/2006/wordprocessingDrawing" xmlns:w10="urn:schemas-microsoft-com:office:word" xmlns:w="http://schemas.openxmlformats.org/wordprocessingml/2006/main" xmlns:wne="http://schemas.microsoft.com/office/word/2006/wordml">
   <w:abstractNum w:abstractNumId="0">
     <w:nsid w:val="00000004"/>
     <w:multiLevelType w:val="hybridMultilevel"/>
@@ -5246,7 +5861,7 @@
 </file>
 
 <file path=word/styles.xml><?xml version="1.0" encoding="utf-8"?>
-<w:styles xmlns:mc="http://schemas.openxmlformats.org/markup-compatibility/2006" xmlns:r="http://schemas.openxmlformats.org/officeDocument/2006/relationships" xmlns:w="http://schemas.openxmlformats.org/wordprocessingml/2006/main" xmlns:w14="http://schemas.microsoft.com/office/word/2010/wordml" xmlns:w15="http://schemas.microsoft.com/office/word/2012/wordml" mc:Ignorable="w14 w15">
+<w:styles xmlns:r="http://schemas.openxmlformats.org/officeDocument/2006/relationships" xmlns:w="http://schemas.openxmlformats.org/wordprocessingml/2006/main">
   <w:docDefaults>
     <w:rPrDefault>
       <w:rPr>
@@ -5256,373 +5871,143 @@
     </w:rPrDefault>
     <w:pPrDefault/>
   </w:docDefaults>
-  <w:latentStyles w:defLockedState="0" w:defUIPriority="0" w:defSemiHidden="0" w:defUnhideWhenUsed="0" w:defQFormat="0" w:count="371">
-    <w:lsdException w:name="Normal" w:qFormat="1"/>
-    <w:lsdException w:name="heading 1" w:qFormat="1"/>
-    <w:lsdException w:name="heading 2" w:qFormat="1"/>
-    <w:lsdException w:name="heading 3" w:qFormat="1"/>
-    <w:lsdException w:name="heading 4" w:semiHidden="1" w:unhideWhenUsed="1" w:qFormat="1"/>
-    <w:lsdException w:name="heading 5" w:semiHidden="1" w:unhideWhenUsed="1" w:qFormat="1"/>
-    <w:lsdException w:name="heading 6" w:semiHidden="1" w:unhideWhenUsed="1" w:qFormat="1"/>
-    <w:lsdException w:name="heading 7" w:semiHidden="1" w:unhideWhenUsed="1" w:qFormat="1"/>
-    <w:lsdException w:name="heading 8" w:semiHidden="1" w:unhideWhenUsed="1" w:qFormat="1"/>
-    <w:lsdException w:name="heading 9" w:semiHidden="1" w:unhideWhenUsed="1" w:qFormat="1"/>
-    <w:lsdException w:name="index 1" w:semiHidden="1" w:unhideWhenUsed="1"/>
-    <w:lsdException w:name="index 2" w:semiHidden="1" w:unhideWhenUsed="1"/>
-    <w:lsdException w:name="index 3" w:semiHidden="1" w:unhideWhenUsed="1"/>
-    <w:lsdException w:name="index 4" w:semiHidden="1" w:unhideWhenUsed="1"/>
-    <w:lsdException w:name="index 5" w:semiHidden="1" w:unhideWhenUsed="1"/>
-    <w:lsdException w:name="index 6" w:semiHidden="1" w:unhideWhenUsed="1"/>
-    <w:lsdException w:name="index 7" w:semiHidden="1" w:unhideWhenUsed="1"/>
-    <w:lsdException w:name="index 8" w:semiHidden="1" w:unhideWhenUsed="1"/>
-    <w:lsdException w:name="index 9" w:semiHidden="1" w:unhideWhenUsed="1"/>
-    <w:lsdException w:name="toc 1" w:semiHidden="1" w:unhideWhenUsed="1"/>
-    <w:lsdException w:name="toc 2" w:semiHidden="1" w:unhideWhenUsed="1"/>
-    <w:lsdException w:name="toc 3" w:semiHidden="1" w:unhideWhenUsed="1"/>
-    <w:lsdException w:name="toc 4" w:semiHidden="1" w:unhideWhenUsed="1"/>
-    <w:lsdException w:name="toc 5" w:semiHidden="1" w:unhideWhenUsed="1"/>
-    <w:lsdException w:name="toc 6" w:semiHidden="1" w:unhideWhenUsed="1"/>
-    <w:lsdException w:name="toc 7" w:semiHidden="1" w:unhideWhenUsed="1"/>
-    <w:lsdException w:name="toc 8" w:semiHidden="1" w:unhideWhenUsed="1"/>
-    <w:lsdException w:name="toc 9" w:semiHidden="1" w:unhideWhenUsed="1"/>
-    <w:lsdException w:name="Normal Indent" w:semiHidden="1" w:unhideWhenUsed="1"/>
-    <w:lsdException w:name="footnote text" w:semiHidden="1" w:unhideWhenUsed="1"/>
-    <w:lsdException w:name="annotation text" w:semiHidden="1" w:unhideWhenUsed="1"/>
-    <w:lsdException w:name="header" w:semiHidden="1" w:unhideWhenUsed="1"/>
-    <w:lsdException w:name="footer" w:semiHidden="1" w:unhideWhenUsed="1"/>
-    <w:lsdException w:name="index heading" w:semiHidden="1" w:unhideWhenUsed="1"/>
-    <w:lsdException w:name="caption" w:semiHidden="1" w:unhideWhenUsed="1" w:qFormat="1"/>
-    <w:lsdException w:name="table of figures" w:semiHidden="1" w:unhideWhenUsed="1"/>
-    <w:lsdException w:name="envelope address" w:semiHidden="1" w:unhideWhenUsed="1"/>
-    <w:lsdException w:name="envelope return" w:semiHidden="1" w:unhideWhenUsed="1"/>
-    <w:lsdException w:name="footnote reference" w:semiHidden="1" w:unhideWhenUsed="1"/>
-    <w:lsdException w:name="annotation reference" w:semiHidden="1" w:unhideWhenUsed="1"/>
-    <w:lsdException w:name="line number" w:semiHidden="1" w:unhideWhenUsed="1"/>
-    <w:lsdException w:name="page number" w:semiHidden="1" w:unhideWhenUsed="1"/>
-    <w:lsdException w:name="endnote reference" w:semiHidden="1" w:unhideWhenUsed="1"/>
-    <w:lsdException w:name="endnote text" w:semiHidden="1" w:unhideWhenUsed="1"/>
-    <w:lsdException w:name="table of authorities" w:semiHidden="1" w:unhideWhenUsed="1"/>
-    <w:lsdException w:name="macro" w:semiHidden="1" w:unhideWhenUsed="1"/>
-    <w:lsdException w:name="toa heading" w:semiHidden="1" w:unhideWhenUsed="1"/>
-    <w:lsdException w:name="List" w:semiHidden="1" w:unhideWhenUsed="1"/>
-    <w:lsdException w:name="List Bullet" w:semiHidden="1" w:unhideWhenUsed="1"/>
-    <w:lsdException w:name="List 2" w:semiHidden="1" w:unhideWhenUsed="1"/>
-    <w:lsdException w:name="List 3" w:semiHidden="1" w:unhideWhenUsed="1"/>
-    <w:lsdException w:name="List Bullet 2" w:semiHidden="1" w:unhideWhenUsed="1"/>
-    <w:lsdException w:name="List Bullet 3" w:semiHidden="1" w:unhideWhenUsed="1"/>
-    <w:lsdException w:name="List Bullet 4" w:semiHidden="1" w:unhideWhenUsed="1"/>
-    <w:lsdException w:name="List Bullet 5" w:semiHidden="1" w:unhideWhenUsed="1"/>
-    <w:lsdException w:name="List Number 2" w:semiHidden="1" w:unhideWhenUsed="1"/>
-    <w:lsdException w:name="List Number 3" w:semiHidden="1" w:unhideWhenUsed="1"/>
-    <w:lsdException w:name="List Number 4" w:semiHidden="1" w:unhideWhenUsed="1"/>
-    <w:lsdException w:name="List Number 5" w:semiHidden="1" w:unhideWhenUsed="1"/>
-    <w:lsdException w:name="Title" w:qFormat="1"/>
-    <w:lsdException w:name="Closing" w:semiHidden="1" w:unhideWhenUsed="1"/>
-    <w:lsdException w:name="Signature" w:semiHidden="1" w:unhideWhenUsed="1"/>
-    <w:lsdException w:name="Default Paragraph Font" w:semiHidden="1" w:unhideWhenUsed="1"/>
-    <w:lsdException w:name="Body Text" w:semiHidden="1" w:unhideWhenUsed="1"/>
-    <w:lsdException w:name="Body Text Indent" w:semiHidden="1" w:unhideWhenUsed="1"/>
-    <w:lsdException w:name="List Continue" w:semiHidden="1" w:unhideWhenUsed="1"/>
-    <w:lsdException w:name="List Continue 2" w:semiHidden="1" w:unhideWhenUsed="1"/>
-    <w:lsdException w:name="List Continue 3" w:semiHidden="1" w:unhideWhenUsed="1"/>
-    <w:lsdException w:name="List Continue 4" w:semiHidden="1" w:unhideWhenUsed="1"/>
-    <w:lsdException w:name="List Continue 5" w:semiHidden="1" w:unhideWhenUsed="1"/>
-    <w:lsdException w:name="Message Header" w:semiHidden="1" w:unhideWhenUsed="1"/>
-    <w:lsdException w:name="Subtitle" w:qFormat="1"/>
-    <w:lsdException w:name="Body Text First Indent 2" w:semiHidden="1" w:unhideWhenUsed="1"/>
-    <w:lsdException w:name="Note Heading" w:semiHidden="1" w:unhideWhenUsed="1"/>
-    <w:lsdException w:name="Body Text 2" w:semiHidden="1" w:unhideWhenUsed="1"/>
-    <w:lsdException w:name="Body Text 3" w:semiHidden="1" w:unhideWhenUsed="1"/>
-    <w:lsdException w:name="Body Text Indent 2" w:semiHidden="1" w:unhideWhenUsed="1"/>
-    <w:lsdException w:name="Body Text Indent 3" w:semiHidden="1" w:unhideWhenUsed="1"/>
-    <w:lsdException w:name="Block Text" w:semiHidden="1" w:unhideWhenUsed="1"/>
-    <w:lsdException w:name="Hyperlink" w:semiHidden="1" w:unhideWhenUsed="1"/>
-    <w:lsdException w:name="FollowedHyperlink" w:semiHidden="1" w:unhideWhenUsed="1"/>
-    <w:lsdException w:name="Strong" w:qFormat="1"/>
-    <w:lsdException w:name="Emphasis" w:qFormat="1"/>
-    <w:lsdException w:name="Document Map" w:semiHidden="1" w:unhideWhenUsed="1"/>
-    <w:lsdException w:name="Plain Text" w:semiHidden="1" w:unhideWhenUsed="1"/>
-    <w:lsdException w:name="E-mail Signature" w:semiHidden="1" w:unhideWhenUsed="1"/>
-    <w:lsdException w:name="HTML Top of Form" w:semiHidden="1" w:unhideWhenUsed="1"/>
-    <w:lsdException w:name="HTML Bottom of Form" w:semiHidden="1" w:unhideWhenUsed="1"/>
-    <w:lsdException w:name="Normal (Web)" w:semiHidden="1" w:uiPriority="99" w:unhideWhenUsed="1"/>
-    <w:lsdException w:name="HTML Acronym" w:semiHidden="1" w:unhideWhenUsed="1"/>
-    <w:lsdException w:name="HTML Address" w:semiHidden="1" w:unhideWhenUsed="1"/>
-    <w:lsdException w:name="HTML Cite" w:semiHidden="1" w:unhideWhenUsed="1"/>
-    <w:lsdException w:name="HTML Code" w:semiHidden="1" w:unhideWhenUsed="1"/>
-    <w:lsdException w:name="HTML Definition" w:semiHidden="1" w:unhideWhenUsed="1"/>
-    <w:lsdException w:name="HTML Keyboard" w:semiHidden="1" w:unhideWhenUsed="1"/>
-    <w:lsdException w:name="HTML Preformatted" w:semiHidden="1" w:unhideWhenUsed="1"/>
-    <w:lsdException w:name="HTML Sample" w:semiHidden="1" w:unhideWhenUsed="1"/>
-    <w:lsdException w:name="HTML Typewriter" w:semiHidden="1" w:unhideWhenUsed="1"/>
-    <w:lsdException w:name="HTML Variable" w:semiHidden="1" w:unhideWhenUsed="1"/>
-    <w:lsdException w:name="Normal Table" w:semiHidden="1" w:unhideWhenUsed="1"/>
-    <w:lsdException w:name="annotation subject" w:semiHidden="1" w:unhideWhenUsed="1"/>
-    <w:lsdException w:name="No List" w:semiHidden="1" w:unhideWhenUsed="1"/>
-    <w:lsdException w:name="Outline List 1" w:semiHidden="1" w:unhideWhenUsed="1"/>
-    <w:lsdException w:name="Outline List 2" w:semiHidden="1" w:unhideWhenUsed="1"/>
-    <w:lsdException w:name="Outline List 3" w:semiHidden="1" w:unhideWhenUsed="1"/>
-    <w:lsdException w:name="Table Simple 1" w:semiHidden="1" w:unhideWhenUsed="1"/>
-    <w:lsdException w:name="Table Simple 2" w:semiHidden="1" w:unhideWhenUsed="1"/>
-    <w:lsdException w:name="Table Simple 3" w:semiHidden="1" w:unhideWhenUsed="1"/>
-    <w:lsdException w:name="Table Classic 1" w:semiHidden="1" w:unhideWhenUsed="1"/>
-    <w:lsdException w:name="Table Classic 2" w:semiHidden="1" w:unhideWhenUsed="1"/>
-    <w:lsdException w:name="Table Classic 3" w:semiHidden="1" w:unhideWhenUsed="1"/>
-    <w:lsdException w:name="Table Classic 4" w:semiHidden="1" w:unhideWhenUsed="1"/>
-    <w:lsdException w:name="Table Colorful 1" w:semiHidden="1" w:unhideWhenUsed="1"/>
-    <w:lsdException w:name="Table Colorful 2" w:semiHidden="1" w:unhideWhenUsed="1"/>
-    <w:lsdException w:name="Table Colorful 3" w:semiHidden="1" w:unhideWhenUsed="1"/>
-    <w:lsdException w:name="Table Columns 1" w:semiHidden="1" w:unhideWhenUsed="1"/>
-    <w:lsdException w:name="Table Columns 2" w:semiHidden="1" w:unhideWhenUsed="1"/>
-    <w:lsdException w:name="Table Columns 3" w:semiHidden="1" w:unhideWhenUsed="1"/>
-    <w:lsdException w:name="Table Columns 4" w:semiHidden="1" w:unhideWhenUsed="1"/>
-    <w:lsdException w:name="Table Columns 5" w:semiHidden="1" w:unhideWhenUsed="1"/>
-    <w:lsdException w:name="Table Grid 1" w:semiHidden="1" w:unhideWhenUsed="1"/>
-    <w:lsdException w:name="Table Grid 2" w:semiHidden="1" w:unhideWhenUsed="1"/>
-    <w:lsdException w:name="Table Grid 3" w:semiHidden="1" w:unhideWhenUsed="1"/>
-    <w:lsdException w:name="Table Grid 4" w:semiHidden="1" w:unhideWhenUsed="1"/>
-    <w:lsdException w:name="Table Grid 5" w:semiHidden="1" w:unhideWhenUsed="1"/>
-    <w:lsdException w:name="Table Grid 6" w:semiHidden="1" w:unhideWhenUsed="1"/>
-    <w:lsdException w:name="Table Grid 7" w:semiHidden="1" w:unhideWhenUsed="1"/>
-    <w:lsdException w:name="Table Grid 8" w:semiHidden="1" w:unhideWhenUsed="1"/>
-    <w:lsdException w:name="Table List 1" w:semiHidden="1" w:unhideWhenUsed="1"/>
-    <w:lsdException w:name="Table List 2" w:semiHidden="1" w:unhideWhenUsed="1"/>
-    <w:lsdException w:name="Table List 3" w:semiHidden="1" w:unhideWhenUsed="1"/>
-    <w:lsdException w:name="Table List 4" w:semiHidden="1" w:unhideWhenUsed="1"/>
-    <w:lsdException w:name="Table List 5" w:semiHidden="1" w:unhideWhenUsed="1"/>
-    <w:lsdException w:name="Table List 6" w:semiHidden="1" w:unhideWhenUsed="1"/>
-    <w:lsdException w:name="Table List 7" w:semiHidden="1" w:unhideWhenUsed="1"/>
-    <w:lsdException w:name="Table List 8" w:semiHidden="1" w:unhideWhenUsed="1"/>
-    <w:lsdException w:name="Table 3D effects 1" w:semiHidden="1" w:unhideWhenUsed="1"/>
-    <w:lsdException w:name="Table 3D effects 2" w:semiHidden="1" w:unhideWhenUsed="1"/>
-    <w:lsdException w:name="Table 3D effects 3" w:semiHidden="1" w:unhideWhenUsed="1"/>
-    <w:lsdException w:name="Table Contemporary" w:semiHidden="1" w:unhideWhenUsed="1"/>
-    <w:lsdException w:name="Table Elegant" w:semiHidden="1" w:unhideWhenUsed="1"/>
-    <w:lsdException w:name="Table Professional" w:semiHidden="1" w:unhideWhenUsed="1"/>
-    <w:lsdException w:name="Table Subtle 1" w:semiHidden="1" w:unhideWhenUsed="1"/>
-    <w:lsdException w:name="Table Subtle 2" w:semiHidden="1" w:unhideWhenUsed="1"/>
-    <w:lsdException w:name="Table Web 1" w:semiHidden="1" w:unhideWhenUsed="1"/>
-    <w:lsdException w:name="Table Web 2" w:semiHidden="1" w:unhideWhenUsed="1"/>
-    <w:lsdException w:name="Table Web 3" w:semiHidden="1" w:unhideWhenUsed="1"/>
-    <w:lsdException w:name="Balloon Text" w:semiHidden="1" w:unhideWhenUsed="1"/>
-    <w:lsdException w:name="Table Theme" w:semiHidden="1" w:unhideWhenUsed="1"/>
-    <w:lsdException w:name="Placeholder Text" w:semiHidden="1" w:uiPriority="99"/>
-    <w:lsdException w:name="No Spacing" w:uiPriority="1" w:qFormat="1"/>
-    <w:lsdException w:name="Light Shading" w:uiPriority="60"/>
-    <w:lsdException w:name="Light List" w:uiPriority="61"/>
-    <w:lsdException w:name="Light Grid" w:uiPriority="62"/>
-    <w:lsdException w:name="Medium Shading 1" w:uiPriority="63"/>
-    <w:lsdException w:name="Medium Shading 2" w:uiPriority="64"/>
-    <w:lsdException w:name="Medium List 1" w:uiPriority="65"/>
-    <w:lsdException w:name="Medium List 2" w:uiPriority="66"/>
-    <w:lsdException w:name="Medium Grid 1" w:uiPriority="67"/>
-    <w:lsdException w:name="Medium Grid 2" w:uiPriority="68"/>
-    <w:lsdException w:name="Medium Grid 3" w:uiPriority="69"/>
-    <w:lsdException w:name="Dark List" w:uiPriority="70"/>
-    <w:lsdException w:name="Colorful Shading" w:uiPriority="71"/>
-    <w:lsdException w:name="Colorful List" w:uiPriority="72"/>
-    <w:lsdException w:name="Colorful Grid" w:uiPriority="73"/>
-    <w:lsdException w:name="Light Shading Accent 1" w:uiPriority="60"/>
-    <w:lsdException w:name="Light List Accent 1" w:uiPriority="61"/>
-    <w:lsdException w:name="Light Grid Accent 1" w:uiPriority="62"/>
-    <w:lsdException w:name="Medium Shading 1 Accent 1" w:uiPriority="63"/>
-    <w:lsdException w:name="Medium Shading 2 Accent 1" w:uiPriority="64"/>
-    <w:lsdException w:name="Medium List 1 Accent 1" w:uiPriority="65"/>
-    <w:lsdException w:name="Revision" w:semiHidden="1" w:uiPriority="99"/>
-    <w:lsdException w:name="List Paragraph" w:uiPriority="34" w:qFormat="1"/>
-    <w:lsdException w:name="Quote" w:uiPriority="29" w:qFormat="1"/>
-    <w:lsdException w:name="Intense Quote" w:uiPriority="30" w:qFormat="1"/>
-    <w:lsdException w:name="Medium List 2 Accent 1" w:uiPriority="66"/>
-    <w:lsdException w:name="Medium Grid 1 Accent 1" w:uiPriority="67"/>
-    <w:lsdException w:name="Medium Grid 2 Accent 1" w:uiPriority="68"/>
-    <w:lsdException w:name="Medium Grid 3 Accent 1" w:uiPriority="69"/>
-    <w:lsdException w:name="Dark List Accent 1" w:uiPriority="70"/>
-    <w:lsdException w:name="Colorful Shading Accent 1" w:uiPriority="71"/>
-    <w:lsdException w:name="Colorful List Accent 1" w:uiPriority="72"/>
-    <w:lsdException w:name="Colorful Grid Accent 1" w:uiPriority="73"/>
-    <w:lsdException w:name="Light Shading Accent 2" w:uiPriority="60"/>
-    <w:lsdException w:name="Light List Accent 2" w:uiPriority="61"/>
-    <w:lsdException w:name="Light Grid Accent 2" w:uiPriority="62"/>
-    <w:lsdException w:name="Medium Shading 1 Accent 2" w:uiPriority="63"/>
-    <w:lsdException w:name="Medium Shading 2 Accent 2" w:uiPriority="64"/>
-    <w:lsdException w:name="Medium List 1 Accent 2" w:uiPriority="65"/>
-    <w:lsdException w:name="Medium List 2 Accent 2" w:uiPriority="66"/>
-    <w:lsdException w:name="Medium Grid 1 Accent 2" w:uiPriority="67"/>
-    <w:lsdException w:name="Medium Grid 2 Accent 2" w:uiPriority="68"/>
-    <w:lsdException w:name="Medium Grid 3 Accent 2" w:uiPriority="69"/>
-    <w:lsdException w:name="Dark List Accent 2" w:uiPriority="70"/>
-    <w:lsdException w:name="Colorful Shading Accent 2" w:uiPriority="71"/>
-    <w:lsdException w:name="Colorful List Accent 2" w:uiPriority="72"/>
-    <w:lsdException w:name="Colorful Grid Accent 2" w:uiPriority="73"/>
-    <w:lsdException w:name="Light Shading Accent 3" w:uiPriority="60"/>
-    <w:lsdException w:name="Light List Accent 3" w:uiPriority="61"/>
-    <w:lsdException w:name="Light Grid Accent 3" w:uiPriority="62"/>
-    <w:lsdException w:name="Medium Shading 1 Accent 3" w:uiPriority="63"/>
-    <w:lsdException w:name="Medium Shading 2 Accent 3" w:uiPriority="64"/>
-    <w:lsdException w:name="Medium List 1 Accent 3" w:uiPriority="65"/>
-    <w:lsdException w:name="Medium List 2 Accent 3" w:uiPriority="66"/>
-    <w:lsdException w:name="Medium Grid 1 Accent 3" w:uiPriority="67"/>
-    <w:lsdException w:name="Medium Grid 2 Accent 3" w:uiPriority="68"/>
-    <w:lsdException w:name="Medium Grid 3 Accent 3" w:uiPriority="69"/>
-    <w:lsdException w:name="Dark List Accent 3" w:uiPriority="70"/>
-    <w:lsdException w:name="Colorful Shading Accent 3" w:uiPriority="71"/>
-    <w:lsdException w:name="Colorful List Accent 3" w:uiPriority="72"/>
-    <w:lsdException w:name="Colorful Grid Accent 3" w:uiPriority="73"/>
-    <w:lsdException w:name="Light Shading Accent 4" w:uiPriority="60"/>
-    <w:lsdException w:name="Light List Accent 4" w:uiPriority="61"/>
-    <w:lsdException w:name="Light Grid Accent 4" w:uiPriority="62"/>
-    <w:lsdException w:name="Medium Shading 1 Accent 4" w:uiPriority="63"/>
-    <w:lsdException w:name="Medium Shading 2 Accent 4" w:uiPriority="64"/>
-    <w:lsdException w:name="Medium List 1 Accent 4" w:uiPriority="65"/>
-    <w:lsdException w:name="Medium List 2 Accent 4" w:uiPriority="66"/>
-    <w:lsdException w:name="Medium Grid 1 Accent 4" w:uiPriority="67"/>
-    <w:lsdException w:name="Medium Grid 2 Accent 4" w:uiPriority="68"/>
-    <w:lsdException w:name="Medium Grid 3 Accent 4" w:uiPriority="69"/>
-    <w:lsdException w:name="Dark List Accent 4" w:uiPriority="70"/>
-    <w:lsdException w:name="Colorful Shading Accent 4" w:uiPriority="71"/>
-    <w:lsdException w:name="Colorful List Accent 4" w:uiPriority="72"/>
-    <w:lsdException w:name="Colorful Grid Accent 4" w:uiPriority="73"/>
-    <w:lsdException w:name="Light Shading Accent 5" w:uiPriority="60"/>
-    <w:lsdException w:name="Light List Accent 5" w:uiPriority="61"/>
-    <w:lsdException w:name="Light Grid Accent 5" w:uiPriority="62"/>
-    <w:lsdException w:name="Medium Shading 1 Accent 5" w:uiPriority="63"/>
-    <w:lsdException w:name="Medium Shading 2 Accent 5" w:uiPriority="64"/>
-    <w:lsdException w:name="Medium List 1 Accent 5" w:uiPriority="65"/>
-    <w:lsdException w:name="Medium List 2 Accent 5" w:uiPriority="66"/>
-    <w:lsdException w:name="Medium Grid 1 Accent 5" w:uiPriority="67"/>
-    <w:lsdException w:name="Medium Grid 2 Accent 5" w:uiPriority="68"/>
-    <w:lsdException w:name="Medium Grid 3 Accent 5" w:uiPriority="69"/>
-    <w:lsdException w:name="Dark List Accent 5" w:uiPriority="70"/>
-    <w:lsdException w:name="Colorful Shading Accent 5" w:uiPriority="71"/>
-    <w:lsdException w:name="Colorful List Accent 5" w:uiPriority="72"/>
-    <w:lsdException w:name="Colorful Grid Accent 5" w:uiPriority="73"/>
-    <w:lsdException w:name="Light Shading Accent 6" w:uiPriority="60"/>
-    <w:lsdException w:name="Light List Accent 6" w:uiPriority="61"/>
-    <w:lsdException w:name="Light Grid Accent 6" w:uiPriority="62"/>
-    <w:lsdException w:name="Medium Shading 1 Accent 6" w:uiPriority="63"/>
-    <w:lsdException w:name="Medium Shading 2 Accent 6" w:uiPriority="64"/>
-    <w:lsdException w:name="Medium List 1 Accent 6" w:uiPriority="65"/>
-    <w:lsdException w:name="Medium List 2 Accent 6" w:uiPriority="66"/>
-    <w:lsdException w:name="Medium Grid 1 Accent 6" w:uiPriority="67"/>
-    <w:lsdException w:name="Medium Grid 2 Accent 6" w:uiPriority="68"/>
-    <w:lsdException w:name="Medium Grid 3 Accent 6" w:uiPriority="69"/>
-    <w:lsdException w:name="Dark List Accent 6" w:uiPriority="70"/>
-    <w:lsdException w:name="Colorful Shading Accent 6" w:uiPriority="71"/>
-    <w:lsdException w:name="Colorful List Accent 6" w:uiPriority="72"/>
-    <w:lsdException w:name="Colorful Grid Accent 6" w:uiPriority="73"/>
-    <w:lsdException w:name="Subtle Emphasis" w:uiPriority="19" w:qFormat="1"/>
-    <w:lsdException w:name="Intense Emphasis" w:uiPriority="21" w:qFormat="1"/>
-    <w:lsdException w:name="Subtle Reference" w:uiPriority="31" w:qFormat="1"/>
-    <w:lsdException w:name="Intense Reference" w:uiPriority="32" w:qFormat="1"/>
-    <w:lsdException w:name="Book Title" w:uiPriority="33" w:qFormat="1"/>
-    <w:lsdException w:name="Bibliography" w:semiHidden="1" w:uiPriority="37" w:unhideWhenUsed="1"/>
-    <w:lsdException w:name="TOC Heading" w:semiHidden="1" w:uiPriority="39" w:unhideWhenUsed="1" w:qFormat="1"/>
-    <w:lsdException w:name="Plain Table 1" w:uiPriority="41"/>
-    <w:lsdException w:name="Plain Table 2" w:uiPriority="42"/>
-    <w:lsdException w:name="Plain Table 3" w:uiPriority="43"/>
-    <w:lsdException w:name="Plain Table 4" w:uiPriority="44"/>
-    <w:lsdException w:name="Plain Table 5" w:uiPriority="45"/>
-    <w:lsdException w:name="Grid Table Light" w:uiPriority="40"/>
-    <w:lsdException w:name="Grid Table 1 Light" w:uiPriority="46"/>
-    <w:lsdException w:name="Grid Table 2" w:uiPriority="47"/>
-    <w:lsdException w:name="Grid Table 3" w:uiPriority="48"/>
-    <w:lsdException w:name="Grid Table 4" w:uiPriority="49"/>
-    <w:lsdException w:name="Grid Table 5 Dark" w:uiPriority="50"/>
-    <w:lsdException w:name="Grid Table 6 Colorful" w:uiPriority="51"/>
-    <w:lsdException w:name="Grid Table 7 Colorful" w:uiPriority="52"/>
-    <w:lsdException w:name="Grid Table 1 Light Accent 1" w:uiPriority="46"/>
-    <w:lsdException w:name="Grid Table 2 Accent 1" w:uiPriority="47"/>
-    <w:lsdException w:name="Grid Table 3 Accent 1" w:uiPriority="48"/>
-    <w:lsdException w:name="Grid Table 4 Accent 1" w:uiPriority="49"/>
-    <w:lsdException w:name="Grid Table 5 Dark Accent 1" w:uiPriority="50"/>
-    <w:lsdException w:name="Grid Table 6 Colorful Accent 1" w:uiPriority="51"/>
-    <w:lsdException w:name="Grid Table 7 Colorful Accent 1" w:uiPriority="52"/>
-    <w:lsdException w:name="Grid Table 1 Light Accent 2" w:uiPriority="46"/>
-    <w:lsdException w:name="Grid Table 2 Accent 2" w:uiPriority="47"/>
-    <w:lsdException w:name="Grid Table 3 Accent 2" w:uiPriority="48"/>
-    <w:lsdException w:name="Grid Table 4 Accent 2" w:uiPriority="49"/>
-    <w:lsdException w:name="Grid Table 5 Dark Accent 2" w:uiPriority="50"/>
-    <w:lsdException w:name="Grid Table 6 Colorful Accent 2" w:uiPriority="51"/>
-    <w:lsdException w:name="Grid Table 7 Colorful Accent 2" w:uiPriority="52"/>
-    <w:lsdException w:name="Grid Table 1 Light Accent 3" w:uiPriority="46"/>
-    <w:lsdException w:name="Grid Table 2 Accent 3" w:uiPriority="47"/>
-    <w:lsdException w:name="Grid Table 3 Accent 3" w:uiPriority="48"/>
-    <w:lsdException w:name="Grid Table 4 Accent 3" w:uiPriority="49"/>
-    <w:lsdException w:name="Grid Table 5 Dark Accent 3" w:uiPriority="50"/>
-    <w:lsdException w:name="Grid Table 6 Colorful Accent 3" w:uiPriority="51"/>
-    <w:lsdException w:name="Grid Table 7 Colorful Accent 3" w:uiPriority="52"/>
-    <w:lsdException w:name="Grid Table 1 Light Accent 4" w:uiPriority="46"/>
-    <w:lsdException w:name="Grid Table 2 Accent 4" w:uiPriority="47"/>
-    <w:lsdException w:name="Grid Table 3 Accent 4" w:uiPriority="48"/>
-    <w:lsdException w:name="Grid Table 4 Accent 4" w:uiPriority="49"/>
-    <w:lsdException w:name="Grid Table 5 Dark Accent 4" w:uiPriority="50"/>
-    <w:lsdException w:name="Grid Table 6 Colorful Accent 4" w:uiPriority="51"/>
-    <w:lsdException w:name="Grid Table 7 Colorful Accent 4" w:uiPriority="52"/>
-    <w:lsdException w:name="Grid Table 1 Light Accent 5" w:uiPriority="46"/>
-    <w:lsdException w:name="Grid Table 2 Accent 5" w:uiPriority="47"/>
-    <w:lsdException w:name="Grid Table 3 Accent 5" w:uiPriority="48"/>
-    <w:lsdException w:name="Grid Table 4 Accent 5" w:uiPriority="49"/>
-    <w:lsdException w:name="Grid Table 5 Dark Accent 5" w:uiPriority="50"/>
-    <w:lsdException w:name="Grid Table 6 Colorful Accent 5" w:uiPriority="51"/>
-    <w:lsdException w:name="Grid Table 7 Colorful Accent 5" w:uiPriority="52"/>
-    <w:lsdException w:name="Grid Table 1 Light Accent 6" w:uiPriority="46"/>
-    <w:lsdException w:name="Grid Table 2 Accent 6" w:uiPriority="47"/>
-    <w:lsdException w:name="Grid Table 3 Accent 6" w:uiPriority="48"/>
-    <w:lsdException w:name="Grid Table 4 Accent 6" w:uiPriority="49"/>
-    <w:lsdException w:name="Grid Table 5 Dark Accent 6" w:uiPriority="50"/>
-    <w:lsdException w:name="Grid Table 6 Colorful Accent 6" w:uiPriority="51"/>
-    <w:lsdException w:name="Grid Table 7 Colorful Accent 6" w:uiPriority="52"/>
-    <w:lsdException w:name="List Table 1 Light" w:uiPriority="46"/>
-    <w:lsdException w:name="List Table 2" w:uiPriority="47"/>
-    <w:lsdException w:name="List Table 3" w:uiPriority="48"/>
-    <w:lsdException w:name="List Table 4" w:uiPriority="49"/>
-    <w:lsdException w:name="List Table 5 Dark" w:uiPriority="50"/>
-    <w:lsdException w:name="List Table 6 Colorful" w:uiPriority="51"/>
-    <w:lsdException w:name="List Table 7 Colorful" w:uiPriority="52"/>
-    <w:lsdException w:name="List Table 1 Light Accent 1" w:uiPriority="46"/>
-    <w:lsdException w:name="List Table 2 Accent 1" w:uiPriority="47"/>
-    <w:lsdException w:name="List Table 3 Accent 1" w:uiPriority="48"/>
-    <w:lsdException w:name="List Table 4 Accent 1" w:uiPriority="49"/>
-    <w:lsdException w:name="List Table 5 Dark Accent 1" w:uiPriority="50"/>
-    <w:lsdException w:name="List Table 6 Colorful Accent 1" w:uiPriority="51"/>
-    <w:lsdException w:name="List Table 7 Colorful Accent 1" w:uiPriority="52"/>
-    <w:lsdException w:name="List Table 1 Light Accent 2" w:uiPriority="46"/>
-    <w:lsdException w:name="List Table 2 Accent 2" w:uiPriority="47"/>
-    <w:lsdException w:name="List Table 3 Accent 2" w:uiPriority="48"/>
-    <w:lsdException w:name="List Table 4 Accent 2" w:uiPriority="49"/>
-    <w:lsdException w:name="List Table 5 Dark Accent 2" w:uiPriority="50"/>
-    <w:lsdException w:name="List Table 6 Colorful Accent 2" w:uiPriority="51"/>
-    <w:lsdException w:name="List Table 7 Colorful Accent 2" w:uiPriority="52"/>
-    <w:lsdException w:name="List Table 1 Light Accent 3" w:uiPriority="46"/>
-    <w:lsdException w:name="List Table 2 Accent 3" w:uiPriority="47"/>
-    <w:lsdException w:name="List Table 3 Accent 3" w:uiPriority="48"/>
-    <w:lsdException w:name="List Table 4 Accent 3" w:uiPriority="49"/>
-    <w:lsdException w:name="List Table 5 Dark Accent 3" w:uiPriority="50"/>
-    <w:lsdException w:name="List Table 6 Colorful Accent 3" w:uiPriority="51"/>
-    <w:lsdException w:name="List Table 7 Colorful Accent 3" w:uiPriority="52"/>
-    <w:lsdException w:name="List Table 1 Light Accent 4" w:uiPriority="46"/>
-    <w:lsdException w:name="List Table 2 Accent 4" w:uiPriority="47"/>
-    <w:lsdException w:name="List Table 3 Accent 4" w:uiPriority="48"/>
-    <w:lsdException w:name="List Table 4 Accent 4" w:uiPriority="49"/>
-    <w:lsdException w:name="List Table 5 Dark Accent 4" w:uiPriority="50"/>
-    <w:lsdException w:name="List Table 6 Colorful Accent 4" w:uiPriority="51"/>
-    <w:lsdException w:name="List Table 7 Colorful Accent 4" w:uiPriority="52"/>
-    <w:lsdException w:name="List Table 1 Light Accent 5" w:uiPriority="46"/>
-    <w:lsdException w:name="List Table 2 Accent 5" w:uiPriority="47"/>
-    <w:lsdException w:name="List Table 3 Accent 5" w:uiPriority="48"/>
-    <w:lsdException w:name="List Table 4 Accent 5" w:uiPriority="49"/>
-    <w:lsdException w:name="List Table 5 Dark Accent 5" w:uiPriority="50"/>
-    <w:lsdException w:name="List Table 6 Colorful Accent 5" w:uiPriority="51"/>
-    <w:lsdException w:name="List Table 7 Colorful Accent 5" w:uiPriority="52"/>
-    <w:lsdException w:name="List Table 1 Light Accent 6" w:uiPriority="46"/>
-    <w:lsdException w:name="List Table 2 Accent 6" w:uiPriority="47"/>
-    <w:lsdException w:name="List Table 3 Accent 6" w:uiPriority="48"/>
-    <w:lsdException w:name="List Table 4 Accent 6" w:uiPriority="49"/>
-    <w:lsdException w:name="List Table 5 Dark Accent 6" w:uiPriority="50"/>
-    <w:lsdException w:name="List Table 6 Colorful Accent 6" w:uiPriority="51"/>
-    <w:lsdException w:name="List Table 7 Colorful Accent 6" w:uiPriority="52"/>
+  <w:latentStyles w:defLockedState="0" w:defUIPriority="0" w:defSemiHidden="1" w:defUnhideWhenUsed="1" w:defQFormat="0" w:count="267">
+    <w:lsdException w:name="Normal" w:semiHidden="0" w:unhideWhenUsed="0" w:qFormat="1"/>
+    <w:lsdException w:name="heading 1" w:semiHidden="0" w:unhideWhenUsed="0" w:qFormat="1"/>
+    <w:lsdException w:name="heading 2" w:semiHidden="0" w:unhideWhenUsed="0" w:qFormat="1"/>
+    <w:lsdException w:name="heading 3" w:semiHidden="0" w:unhideWhenUsed="0" w:qFormat="1"/>
+    <w:lsdException w:name="heading 4" w:qFormat="1"/>
+    <w:lsdException w:name="heading 5" w:qFormat="1"/>
+    <w:lsdException w:name="heading 6" w:qFormat="1"/>
+    <w:lsdException w:name="heading 7" w:qFormat="1"/>
+    <w:lsdException w:name="heading 8" w:qFormat="1"/>
+    <w:lsdException w:name="heading 9" w:qFormat="1"/>
+    <w:lsdException w:name="caption" w:qFormat="1"/>
+    <w:lsdException w:name="List Number" w:semiHidden="0" w:unhideWhenUsed="0"/>
+    <w:lsdException w:name="List 4" w:semiHidden="0" w:unhideWhenUsed="0"/>
+    <w:lsdException w:name="List 5" w:semiHidden="0" w:unhideWhenUsed="0"/>
+    <w:lsdException w:name="Title" w:semiHidden="0" w:unhideWhenUsed="0" w:qFormat="1"/>
+    <w:lsdException w:name="Subtitle" w:semiHidden="0" w:unhideWhenUsed="0" w:qFormat="1"/>
+    <w:lsdException w:name="Salutation" w:semiHidden="0" w:unhideWhenUsed="0"/>
+    <w:lsdException w:name="Date" w:semiHidden="0" w:unhideWhenUsed="0"/>
+    <w:lsdException w:name="Body Text First Indent" w:semiHidden="0" w:unhideWhenUsed="0"/>
+    <w:lsdException w:name="Strong" w:semiHidden="0" w:unhideWhenUsed="0" w:qFormat="1"/>
+    <w:lsdException w:name="Emphasis" w:semiHidden="0" w:unhideWhenUsed="0" w:qFormat="1"/>
+    <w:lsdException w:name="Normal (Web)" w:uiPriority="99"/>
+    <w:lsdException w:name="Table Grid" w:semiHidden="0" w:unhideWhenUsed="0"/>
+    <w:lsdException w:name="Placeholder Text" w:uiPriority="99" w:unhideWhenUsed="0"/>
+    <w:lsdException w:name="No Spacing" w:semiHidden="0" w:uiPriority="1" w:unhideWhenUsed="0" w:qFormat="1"/>
+    <w:lsdException w:name="Light Shading" w:semiHidden="0" w:uiPriority="60" w:unhideWhenUsed="0"/>
+    <w:lsdException w:name="Light List" w:semiHidden="0" w:uiPriority="61" w:unhideWhenUsed="0"/>
+    <w:lsdException w:name="Light Grid" w:semiHidden="0" w:uiPriority="62" w:unhideWhenUsed="0"/>
+    <w:lsdException w:name="Medium Shading 1" w:semiHidden="0" w:uiPriority="63" w:unhideWhenUsed="0"/>
+    <w:lsdException w:name="Medium Shading 2" w:semiHidden="0" w:uiPriority="64" w:unhideWhenUsed="0"/>
+    <w:lsdException w:name="Medium List 1" w:semiHidden="0" w:uiPriority="65" w:unhideWhenUsed="0"/>
+    <w:lsdException w:name="Medium List 2" w:semiHidden="0" w:uiPriority="66" w:unhideWhenUsed="0"/>
+    <w:lsdException w:name="Medium Grid 1" w:semiHidden="0" w:uiPriority="67" w:unhideWhenUsed="0"/>
+    <w:lsdException w:name="Medium Grid 2" w:semiHidden="0" w:uiPriority="68" w:unhideWhenUsed="0"/>
+    <w:lsdException w:name="Medium Grid 3" w:semiHidden="0" w:uiPriority="69" w:unhideWhenUsed="0"/>
+    <w:lsdException w:name="Dark List" w:semiHidden="0" w:uiPriority="70" w:unhideWhenUsed="0"/>
+    <w:lsdException w:name="Colorful Shading" w:semiHidden="0" w:uiPriority="71" w:unhideWhenUsed="0"/>
+    <w:lsdException w:name="Colorful List" w:semiHidden="0" w:uiPriority="72" w:unhideWhenUsed="0"/>
+    <w:lsdException w:name="Colorful Grid" w:semiHidden="0" w:uiPriority="73" w:unhideWhenUsed="0"/>
+    <w:lsdException w:name="Light Shading Accent 1" w:semiHidden="0" w:uiPriority="60" w:unhideWhenUsed="0"/>
+    <w:lsdException w:name="Light List Accent 1" w:semiHidden="0" w:uiPriority="61" w:unhideWhenUsed="0"/>
+    <w:lsdException w:name="Light Grid Accent 1" w:semiHidden="0" w:uiPriority="62" w:unhideWhenUsed="0"/>
+    <w:lsdException w:name="Medium Shading 1 Accent 1" w:semiHidden="0" w:uiPriority="63" w:unhideWhenUsed="0"/>
+    <w:lsdException w:name="Medium Shading 2 Accent 1" w:semiHidden="0" w:uiPriority="64" w:unhideWhenUsed="0"/>
+    <w:lsdException w:name="Medium List 1 Accent 1" w:semiHidden="0" w:uiPriority="65" w:unhideWhenUsed="0"/>
+    <w:lsdException w:name="Revision" w:uiPriority="99" w:unhideWhenUsed="0"/>
+    <w:lsdException w:name="List Paragraph" w:semiHidden="0" w:uiPriority="34" w:unhideWhenUsed="0" w:qFormat="1"/>
+    <w:lsdException w:name="Quote" w:semiHidden="0" w:uiPriority="29" w:unhideWhenUsed="0" w:qFormat="1"/>
+    <w:lsdException w:name="Intense Quote" w:semiHidden="0" w:uiPriority="30" w:unhideWhenUsed="0" w:qFormat="1"/>
+    <w:lsdException w:name="Medium List 2 Accent 1" w:semiHidden="0" w:uiPriority="66" w:unhideWhenUsed="0"/>
+    <w:lsdException w:name="Medium Grid 1 Accent 1" w:semiHidden="0" w:uiPriority="67" w:unhideWhenUsed="0"/>
+    <w:lsdException w:name="Medium Grid 2 Accent 1" w:semiHidden="0" w:uiPriority="68" w:unhideWhenUsed="0"/>
+    <w:lsdException w:name="Medium Grid 3 Accent 1" w:semiHidden="0" w:uiPriority="69" w:unhideWhenUsed="0"/>
+    <w:lsdException w:name="Dark List Accent 1" w:semiHidden="0" w:uiPriority="70" w:unhideWhenUsed="0"/>
+    <w:lsdException w:name="Colorful Shading Accent 1" w:semiHidden="0" w:uiPriority="71" w:unhideWhenUsed="0"/>
+    <w:lsdException w:name="Colorful List Accent 1" w:semiHidden="0" w:uiPriority="72" w:unhideWhenUsed="0"/>
+    <w:lsdException w:name="Colorful Grid Accent 1" w:semiHidden="0" w:uiPriority="73" w:unhideWhenUsed="0"/>
+    <w:lsdException w:name="Light Shading Accent 2" w:semiHidden="0" w:uiPriority="60" w:unhideWhenUsed="0"/>
+    <w:lsdException w:name="Light List Accent 2" w:semiHidden="0" w:uiPriority="61" w:unhideWhenUsed="0"/>
+    <w:lsdException w:name="Light Grid Accent 2" w:semiHidden="0" w:uiPriority="62" w:unhideWhenUsed="0"/>
+    <w:lsdException w:name="Medium Shading 1 Accent 2" w:semiHidden="0" w:uiPriority="63" w:unhideWhenUsed="0"/>
+    <w:lsdException w:name="Medium Shading 2 Accent 2" w:semiHidden="0" w:uiPriority="64" w:unhideWhenUsed="0"/>
+    <w:lsdException w:name="Medium List 1 Accent 2" w:semiHidden="0" w:uiPriority="65" w:unhideWhenUsed="0"/>
+    <w:lsdException w:name="Medium List 2 Accent 2" w:semiHidden="0" w:uiPriority="66" w:unhideWhenUsed="0"/>
+    <w:lsdException w:name="Medium Grid 1 Accent 2" w:semiHidden="0" w:uiPriority="67" w:unhideWhenUsed="0"/>
+    <w:lsdException w:name="Medium Grid 2 Accent 2" w:semiHidden="0" w:uiPriority="68" w:unhideWhenUsed="0"/>
+    <w:lsdException w:name="Medium Grid 3 Accent 2" w:semiHidden="0" w:uiPriority="69" w:unhideWhenUsed="0"/>
+    <w:lsdException w:name="Dark List Accent 2" w:semiHidden="0" w:uiPriority="70" w:unhideWhenUsed="0"/>
+    <w:lsdException w:name="Colorful Shading Accent 2" w:semiHidden="0" w:uiPriority="71" w:unhideWhenUsed="0"/>
+    <w:lsdException w:name="Colorful List Accent 2" w:semiHidden="0" w:uiPriority="72" w:unhideWhenUsed="0"/>
+    <w:lsdException w:name="Colorful Grid Accent 2" w:semiHidden="0" w:uiPriority="73" w:unhideWhenUsed="0"/>
+    <w:lsdException w:name="Light Shading Accent 3" w:semiHidden="0" w:uiPriority="60" w:unhideWhenUsed="0"/>
+    <w:lsdException w:name="Light List Accent 3" w:semiHidden="0" w:uiPriority="61" w:unhideWhenUsed="0"/>
+    <w:lsdException w:name="Light Grid Accent 3" w:semiHidden="0" w:uiPriority="62" w:unhideWhenUsed="0"/>
+    <w:lsdException w:name="Medium Shading 1 Accent 3" w:semiHidden="0" w:uiPriority="63" w:unhideWhenUsed="0"/>
+    <w:lsdException w:name="Medium Shading 2 Accent 3" w:semiHidden="0" w:uiPriority="64" w:unhideWhenUsed="0"/>
+    <w:lsdException w:name="Medium List 1 Accent 3" w:semiHidden="0" w:uiPriority="65" w:unhideWhenUsed="0"/>
+    <w:lsdException w:name="Medium List 2 Accent 3" w:semiHidden="0" w:uiPriority="66" w:unhideWhenUsed="0"/>
+    <w:lsdException w:name="Medium Grid 1 Accent 3" w:semiHidden="0" w:uiPriority="67" w:unhideWhenUsed="0"/>
+    <w:lsdException w:name="Medium Grid 2 Accent 3" w:semiHidden="0" w:uiPriority="68" w:unhideWhenUsed="0"/>
+    <w:lsdException w:name="Medium Grid 3 Accent 3" w:semiHidden="0" w:uiPriority="69" w:unhideWhenUsed="0"/>
+    <w:lsdException w:name="Dark List Accent 3" w:semiHidden="0" w:uiPriority="70" w:unhideWhenUsed="0"/>
+    <w:lsdException w:name="Colorful Shading Accent 3" w:semiHidden="0" w:uiPriority="71" w:unhideWhenUsed="0"/>
+    <w:lsdException w:name="Colorful List Accent 3" w:semiHidden="0" w:uiPriority="72" w:unhideWhenUsed="0"/>
+    <w:lsdException w:name="Colorful Grid Accent 3" w:semiHidden="0" w:uiPriority="73" w:unhideWhenUsed="0"/>
+    <w:lsdException w:name="Light Shading Accent 4" w:semiHidden="0" w:uiPriority="60" w:unhideWhenUsed="0"/>
+    <w:lsdException w:name="Light List Accent 4" w:semiHidden="0" w:uiPriority="61" w:unhideWhenUsed="0"/>
+    <w:lsdException w:name="Light Grid Accent 4" w:semiHidden="0" w:uiPriority="62" w:unhideWhenUsed="0"/>
+    <w:lsdException w:name="Medium Shading 1 Accent 4" w:semiHidden="0" w:uiPriority="63" w:unhideWhenUsed="0"/>
+    <w:lsdException w:name="Medium Shading 2 Accent 4" w:semiHidden="0" w:uiPriority="64" w:unhideWhenUsed="0"/>
+    <w:lsdException w:name="Medium List 1 Accent 4" w:semiHidden="0" w:uiPriority="65" w:unhideWhenUsed="0"/>
+    <w:lsdException w:name="Medium List 2 Accent 4" w:semiHidden="0" w:uiPriority="66" w:unhideWhenUsed="0"/>
+    <w:lsdException w:name="Medium Grid 1 Accent 4" w:semiHidden="0" w:uiPriority="67" w:unhideWhenUsed="0"/>
+    <w:lsdException w:name="Medium Grid 2 Accent 4" w:semiHidden="0" w:uiPriority="68" w:unhideWhenUsed="0"/>
+    <w:lsdException w:name="Medium Grid 3 Accent 4" w:semiHidden="0" w:uiPriority="69" w:unhideWhenUsed="0"/>
+    <w:lsdException w:name="Dark List Accent 4" w:semiHidden="0" w:uiPriority="70" w:unhideWhenUsed="0"/>
+    <w:lsdException w:name="Colorful Shading Accent 4" w:semiHidden="0" w:uiPriority="71" w:unhideWhenUsed="0"/>
+    <w:lsdException w:name="Colorful List Accent 4" w:semiHidden="0" w:uiPriority="72" w:unhideWhenUsed="0"/>
+    <w:lsdException w:name="Colorful Grid Accent 4" w:semiHidden="0" w:uiPriority="73" w:unhideWhenUsed="0"/>
+    <w:lsdException w:name="Light Shading Accent 5" w:semiHidden="0" w:uiPriority="60" w:unhideWhenUsed="0"/>
+    <w:lsdException w:name="Light List Accent 5" w:semiHidden="0" w:uiPriority="61" w:unhideWhenUsed="0"/>
+    <w:lsdException w:name="Light Grid Accent 5" w:semiHidden="0" w:uiPriority="62" w:unhideWhenUsed="0"/>
+    <w:lsdException w:name="Medium Shading 1 Accent 5" w:semiHidden="0" w:uiPriority="63" w:unhideWhenUsed="0"/>
+    <w:lsdException w:name="Medium Shading 2 Accent 5" w:semiHidden="0" w:uiPriority="64" w:unhideWhenUsed="0"/>
+    <w:lsdException w:name="Medium List 1 Accent 5" w:semiHidden="0" w:uiPriority="65" w:unhideWhenUsed="0"/>
+    <w:lsdException w:name="Medium List 2 Accent 5" w:semiHidden="0" w:uiPriority="66" w:unhideWhenUsed="0"/>
+    <w:lsdException w:name="Medium Grid 1 Accent 5" w:semiHidden="0" w:uiPriority="67" w:unhideWhenUsed="0"/>
+    <w:lsdException w:name="Medium Grid 2 Accent 5" w:semiHidden="0" w:uiPriority="68" w:unhideWhenUsed="0"/>
+    <w:lsdException w:name="Medium Grid 3 Accent 5" w:semiHidden="0" w:uiPriority="69" w:unhideWhenUsed="0"/>
+    <w:lsdException w:name="Dark List Accent 5" w:semiHidden="0" w:uiPriority="70" w:unhideWhenUsed="0"/>
+    <w:lsdException w:name="Colorful Shading Accent 5" w:semiHidden="0" w:uiPriority="71" w:unhideWhenUsed="0"/>
+    <w:lsdException w:name="Colorful List Accent 5" w:semiHidden="0" w:uiPriority="72" w:unhideWhenUsed="0"/>
+    <w:lsdException w:name="Colorful Grid Accent 5" w:semiHidden="0" w:uiPriority="73" w:unhideWhenUsed="0"/>
+    <w:lsdException w:name="Light Shading Accent 6" w:semiHidden="0" w:uiPriority="60" w:unhideWhenUsed="0"/>
+    <w:lsdException w:name="Light List Accent 6" w:semiHidden="0" w:uiPriority="61" w:unhideWhenUsed="0"/>
+    <w:lsdException w:name="Light Grid Accent 6" w:semiHidden="0" w:uiPriority="62" w:unhideWhenUsed="0"/>
+    <w:lsdException w:name="Medium Shading 1 Accent 6" w:semiHidden="0" w:uiPriority="63" w:unhideWhenUsed="0"/>
+    <w:lsdException w:name="Medium Shading 2 Accent 6" w:semiHidden="0" w:uiPriority="64" w:unhideWhenUsed="0"/>
+    <w:lsdException w:name="Medium List 1 Accent 6" w:semiHidden="0" w:uiPriority="65" w:unhideWhenUsed="0"/>
+    <w:lsdException w:name="Medium List 2 Accent 6" w:semiHidden="0" w:uiPriority="66" w:unhideWhenUsed="0"/>
+    <w:lsdException w:name="Medium Grid 1 Accent 6" w:semiHidden="0" w:uiPriority="67" w:unhideWhenUsed="0"/>
+    <w:lsdException w:name="Medium Grid 2 Accent 6" w:semiHidden="0" w:uiPriority="68" w:unhideWhenUsed="0"/>
+    <w:lsdException w:name="Medium Grid 3 Accent 6" w:semiHidden="0" w:uiPriority="69" w:unhideWhenUsed="0"/>
+    <w:lsdException w:name="Dark List Accent 6" w:semiHidden="0" w:uiPriority="70" w:unhideWhenUsed="0"/>
+    <w:lsdException w:name="Colorful Shading Accent 6" w:semiHidden="0" w:uiPriority="71" w:unhideWhenUsed="0"/>
+    <w:lsdException w:name="Colorful List Accent 6" w:semiHidden="0" w:uiPriority="72" w:unhideWhenUsed="0"/>
+    <w:lsdException w:name="Colorful Grid Accent 6" w:semiHidden="0" w:uiPriority="73" w:unhideWhenUsed="0"/>
+    <w:lsdException w:name="Subtle Emphasis" w:semiHidden="0" w:uiPriority="19" w:unhideWhenUsed="0" w:qFormat="1"/>
+    <w:lsdException w:name="Intense Emphasis" w:semiHidden="0" w:uiPriority="21" w:unhideWhenUsed="0" w:qFormat="1"/>
+    <w:lsdException w:name="Subtle Reference" w:semiHidden="0" w:uiPriority="31" w:unhideWhenUsed="0" w:qFormat="1"/>
+    <w:lsdException w:name="Intense Reference" w:semiHidden="0" w:uiPriority="32" w:unhideWhenUsed="0" w:qFormat="1"/>
+    <w:lsdException w:name="Book Title" w:semiHidden="0" w:uiPriority="33" w:unhideWhenUsed="0" w:qFormat="1"/>
+    <w:lsdException w:name="Bibliography" w:uiPriority="37"/>
+    <w:lsdException w:name="TOC Heading" w:uiPriority="39" w:qFormat="1"/>
   </w:latentStyles>
-  <w:style w:type="paragraph" w:default="1" w:styleId="Normal">
+  <w:style w:type="paragraph" w:default="1" w:styleId="a">
     <w:name w:val="Normal"/>
     <w:qFormat/>
     <w:rsid w:val="00ED3504"/>
@@ -5636,11 +6021,11 @@
       <w:szCs w:val="24"/>
     </w:rPr>
   </w:style>
-  <w:style w:type="paragraph" w:styleId="Heading1">
+  <w:style w:type="paragraph" w:styleId="1">
     <w:name w:val="heading 1"/>
-    <w:basedOn w:val="Normal"/>
-    <w:next w:val="Normal"/>
-    <w:link w:val="Heading1Char"/>
+    <w:basedOn w:val="a"/>
+    <w:next w:val="a"/>
+    <w:link w:val="10"/>
     <w:qFormat/>
     <w:rsid w:val="000E532F"/>
     <w:pPr>
@@ -5656,11 +6041,11 @@
       <w:szCs w:val="32"/>
     </w:rPr>
   </w:style>
-  <w:style w:type="paragraph" w:styleId="Heading2">
+  <w:style w:type="paragraph" w:styleId="2">
     <w:name w:val="heading 2"/>
-    <w:basedOn w:val="Normal"/>
-    <w:next w:val="Normal"/>
-    <w:link w:val="Heading2Char"/>
+    <w:basedOn w:val="a"/>
+    <w:next w:val="a"/>
+    <w:link w:val="20"/>
     <w:qFormat/>
     <w:rsid w:val="000E532F"/>
     <w:pPr>
@@ -5677,11 +6062,11 @@
       <w:szCs w:val="28"/>
     </w:rPr>
   </w:style>
-  <w:style w:type="paragraph" w:styleId="Heading3">
+  <w:style w:type="paragraph" w:styleId="3">
     <w:name w:val="heading 3"/>
-    <w:basedOn w:val="Normal"/>
-    <w:next w:val="Normal"/>
-    <w:link w:val="Heading3Char"/>
+    <w:basedOn w:val="a"/>
+    <w:next w:val="a"/>
+    <w:link w:val="30"/>
     <w:qFormat/>
     <w:rsid w:val="000E532F"/>
     <w:pPr>
@@ -5696,11 +6081,11 @@
       <w:szCs w:val="26"/>
     </w:rPr>
   </w:style>
-  <w:style w:type="paragraph" w:styleId="Heading4">
+  <w:style w:type="paragraph" w:styleId="4">
     <w:name w:val="heading 4"/>
-    <w:basedOn w:val="Normal"/>
-    <w:next w:val="Normal"/>
-    <w:link w:val="Heading4Char"/>
+    <w:basedOn w:val="a"/>
+    <w:next w:val="a"/>
+    <w:link w:val="40"/>
     <w:semiHidden/>
     <w:unhideWhenUsed/>
     <w:qFormat/>
@@ -5718,17 +6103,18 @@
       <w:szCs w:val="28"/>
     </w:rPr>
   </w:style>
-  <w:style w:type="character" w:default="1" w:styleId="DefaultParagraphFont">
+  <w:style w:type="character" w:default="1" w:styleId="a0">
     <w:name w:val="Default Paragraph Font"/>
     <w:uiPriority w:val="1"/>
     <w:semiHidden/>
     <w:unhideWhenUsed/>
   </w:style>
-  <w:style w:type="table" w:default="1" w:styleId="TableNormal">
+  <w:style w:type="table" w:default="1" w:styleId="a1">
     <w:name w:val="Normal Table"/>
     <w:uiPriority w:val="99"/>
     <w:semiHidden/>
     <w:unhideWhenUsed/>
+    <w:qFormat/>
     <w:tblPr>
       <w:tblInd w:w="0" w:type="dxa"/>
       <w:tblCellMar>
@@ -5739,13 +6125,13 @@
       </w:tblCellMar>
     </w:tblPr>
   </w:style>
-  <w:style w:type="numbering" w:default="1" w:styleId="NoList">
+  <w:style w:type="numbering" w:default="1" w:styleId="a2">
     <w:name w:val="No List"/>
     <w:uiPriority w:val="99"/>
     <w:semiHidden/>
     <w:unhideWhenUsed/>
   </w:style>
-  <w:style w:type="paragraph" w:styleId="Header">
+  <w:style w:type="paragraph" w:styleId="a3">
     <w:name w:val="header"/>
     <w:rsid w:val="000E532F"/>
     <w:pPr>
@@ -5761,7 +6147,7 @@
       <w:szCs w:val="24"/>
     </w:rPr>
   </w:style>
-  <w:style w:type="paragraph" w:styleId="Footer">
+  <w:style w:type="paragraph" w:styleId="a4">
     <w:name w:val="footer"/>
     <w:rsid w:val="000E532F"/>
     <w:pPr>
@@ -5788,9 +6174,9 @@
       <w:lang w:val="en-US"/>
     </w:rPr>
   </w:style>
-  <w:style w:type="character" w:customStyle="1" w:styleId="Heading1Char">
-    <w:name w:val="Heading 1 Char"/>
-    <w:link w:val="Heading1"/>
+  <w:style w:type="character" w:customStyle="1" w:styleId="10">
+    <w:name w:val="Заглавие 1 Знак"/>
+    <w:link w:val="1"/>
     <w:rsid w:val="000E532F"/>
     <w:rPr>
       <w:rFonts w:ascii="Calibri" w:hAnsi="Calibri"/>
@@ -5802,9 +6188,9 @@
       <w:lang w:val="en-US" w:eastAsia="en-US" w:bidi="ar-SA"/>
     </w:rPr>
   </w:style>
-  <w:style w:type="table" w:styleId="TableGrid">
+  <w:style w:type="table" w:styleId="a5">
     <w:name w:val="Table Grid"/>
-    <w:basedOn w:val="TableNormal"/>
+    <w:basedOn w:val="a1"/>
     <w:rsid w:val="00193E4B"/>
     <w:tblPr>
       <w:tblInd w:w="0" w:type="dxa"/>
@@ -5824,10 +6210,10 @@
       </w:tblCellMar>
     </w:tblPr>
   </w:style>
-  <w:style w:type="paragraph" w:styleId="BalloonText">
+  <w:style w:type="paragraph" w:styleId="a6">
     <w:name w:val="Balloon Text"/>
-    <w:basedOn w:val="Normal"/>
-    <w:link w:val="BalloonTextChar"/>
+    <w:basedOn w:val="a"/>
+    <w:link w:val="a7"/>
     <w:rsid w:val="00193E4B"/>
     <w:rPr>
       <w:rFonts w:ascii="Tahoma" w:hAnsi="Tahoma" w:cs="Tahoma"/>
@@ -5835,9 +6221,9 @@
       <w:szCs w:val="16"/>
     </w:rPr>
   </w:style>
-  <w:style w:type="character" w:customStyle="1" w:styleId="BalloonTextChar">
-    <w:name w:val="Balloon Text Char"/>
-    <w:link w:val="BalloonText"/>
+  <w:style w:type="character" w:customStyle="1" w:styleId="a7">
+    <w:name w:val="Изнесен текст Знак"/>
+    <w:link w:val="a6"/>
     <w:rsid w:val="00193E4B"/>
     <w:rPr>
       <w:rFonts w:ascii="Tahoma" w:hAnsi="Tahoma" w:cs="Tahoma"/>
@@ -5845,7 +6231,7 @@
       <w:szCs w:val="16"/>
     </w:rPr>
   </w:style>
-  <w:style w:type="character" w:styleId="Hyperlink">
+  <w:style w:type="character" w:styleId="a8">
     <w:name w:val="Hyperlink"/>
     <w:rsid w:val="009128CD"/>
     <w:rPr>
@@ -5853,10 +6239,10 @@
       <w:u w:val="single"/>
     </w:rPr>
   </w:style>
-  <w:style w:type="paragraph" w:styleId="DocumentMap">
+  <w:style w:type="paragraph" w:styleId="a9">
     <w:name w:val="Document Map"/>
-    <w:basedOn w:val="Normal"/>
-    <w:link w:val="DocumentMapChar"/>
+    <w:basedOn w:val="a"/>
+    <w:link w:val="aa"/>
     <w:rsid w:val="003A4BA8"/>
     <w:rPr>
       <w:rFonts w:ascii="Tahoma" w:hAnsi="Tahoma" w:cs="Tahoma"/>
@@ -5864,9 +6250,9 @@
       <w:szCs w:val="16"/>
     </w:rPr>
   </w:style>
-  <w:style w:type="character" w:customStyle="1" w:styleId="DocumentMapChar">
-    <w:name w:val="Document Map Char"/>
-    <w:link w:val="DocumentMap"/>
+  <w:style w:type="character" w:customStyle="1" w:styleId="aa">
+    <w:name w:val="План на документа Знак"/>
+    <w:link w:val="a9"/>
     <w:rsid w:val="003A4BA8"/>
     <w:rPr>
       <w:rFonts w:ascii="Tahoma" w:hAnsi="Tahoma" w:cs="Tahoma"/>
@@ -5874,7 +6260,7 @@
       <w:szCs w:val="16"/>
     </w:rPr>
   </w:style>
-  <w:style w:type="character" w:styleId="FollowedHyperlink">
+  <w:style w:type="character" w:styleId="ab">
     <w:name w:val="FollowedHyperlink"/>
     <w:rsid w:val="0051316B"/>
     <w:rPr>
@@ -5882,9 +6268,9 @@
       <w:u w:val="single"/>
     </w:rPr>
   </w:style>
-  <w:style w:type="character" w:customStyle="1" w:styleId="Heading4Char">
-    <w:name w:val="Heading 4 Char"/>
-    <w:link w:val="Heading4"/>
+  <w:style w:type="character" w:customStyle="1" w:styleId="40">
+    <w:name w:val="Заглавие 4 Знак"/>
+    <w:link w:val="4"/>
     <w:semiHidden/>
     <w:rsid w:val="008B0C41"/>
     <w:rPr>
@@ -5896,7 +6282,7 @@
       <w:lang w:eastAsia="en-US"/>
     </w:rPr>
   </w:style>
-  <w:style w:type="character" w:styleId="Strong">
+  <w:style w:type="character" w:styleId="ac">
     <w:name w:val="Strong"/>
     <w:qFormat/>
     <w:rsid w:val="00B73A88"/>
@@ -5905,9 +6291,9 @@
       <w:bCs/>
     </w:rPr>
   </w:style>
-  <w:style w:type="character" w:customStyle="1" w:styleId="Heading2Char">
-    <w:name w:val="Heading 2 Char"/>
-    <w:link w:val="Heading2"/>
+  <w:style w:type="character" w:customStyle="1" w:styleId="20">
+    <w:name w:val="Заглавие 2 Знак"/>
+    <w:link w:val="2"/>
     <w:rsid w:val="00ED3504"/>
     <w:rPr>
       <w:rFonts w:ascii="Calibri" w:hAnsi="Calibri" w:cs="Arial"/>
@@ -5919,9 +6305,9 @@
       <w:lang w:eastAsia="en-US"/>
     </w:rPr>
   </w:style>
-  <w:style w:type="character" w:customStyle="1" w:styleId="Heading3Char">
-    <w:name w:val="Heading 3 Char"/>
-    <w:link w:val="Heading3"/>
+  <w:style w:type="character" w:customStyle="1" w:styleId="30">
+    <w:name w:val="Заглавие 3 Знак"/>
+    <w:link w:val="3"/>
     <w:rsid w:val="00ED3504"/>
     <w:rPr>
       <w:rFonts w:ascii="Calibri" w:hAnsi="Calibri" w:cs="Arial"/>
@@ -5932,9 +6318,9 @@
       <w:lang w:eastAsia="en-US"/>
     </w:rPr>
   </w:style>
-  <w:style w:type="paragraph" w:styleId="ListParagraph">
+  <w:style w:type="paragraph" w:styleId="ad">
     <w:name w:val="List Paragraph"/>
-    <w:basedOn w:val="Normal"/>
+    <w:basedOn w:val="a"/>
     <w:uiPriority w:val="34"/>
     <w:qFormat/>
     <w:rsid w:val="004B4E58"/>
@@ -5943,9 +6329,9 @@
       <w:contextualSpacing/>
     </w:pPr>
   </w:style>
-  <w:style w:type="paragraph" w:styleId="NormalWeb">
+  <w:style w:type="paragraph" w:styleId="ae">
     <w:name w:val="Normal (Web)"/>
-    <w:basedOn w:val="Normal"/>
+    <w:basedOn w:val="a"/>
     <w:uiPriority w:val="99"/>
     <w:semiHidden/>
     <w:unhideWhenUsed/>
@@ -6216,7 +6602,7 @@
   <a:extraClrSchemeLst/>
   <a:extLst>
     <a:ext uri="{05A4C25C-085E-4340-85A3-A5531E510DB2}">
-      <thm15:themeFamily xmlns:thm15="http://schemas.microsoft.com/office/thememl/2012/main" name="Office Theme" id="{62F939B6-93AF-4DB8-9C6B-D6C7DFDC589F}" vid="{4A3C46E8-61CC-4603-A589-7422A47A8E4A}"/>
+      <thm15:themeFamily xmlns:thm15="http://schemas.microsoft.com/office/thememl/2012/main" xmlns="" name="Office Theme" id="{62F939B6-93AF-4DB8-9C6B-D6C7DFDC589F}" vid="{4A3C46E8-61CC-4603-A589-7422A47A8E4A}"/>
     </a:ext>
   </a:extLst>
 </a:theme>
@@ -6227,7 +6613,7 @@
 </file>
 
 <file path=customXml/itemProps1.xml><?xml version="1.0" encoding="utf-8"?>
-<ds:datastoreItem xmlns:ds="http://schemas.openxmlformats.org/officeDocument/2006/customXml" ds:itemID="{35DBEB93-C0BC-4561-A675-69DAAE961520}">
+<ds:datastoreItem xmlns:ds="http://schemas.openxmlformats.org/officeDocument/2006/customXml" ds:itemID="{E8CD2DC3-92C9-4B16-9023-F21182C4903F}">
   <ds:schemaRefs>
     <ds:schemaRef ds:uri="http://schemas.openxmlformats.org/officeDocument/2006/bibliography"/>
   </ds:schemaRefs>

</xml_diff>